<commit_message>
Figures 4 and 5, seed compounds and transporters
</commit_message>
<xml_diff>
--- a/manuscript/figureCaptions.docx
+++ b/manuscript/figureCaptions.docx
@@ -327,9 +327,77 @@
       <w:pPr>
         <w:pStyle w:val="Heading2"/>
       </w:pPr>
-      <w:bookmarkStart w:id="26" w:name="supplementary-figure-1-figuresfig1-treetree-full.pdf"/>
+      <w:bookmarkStart w:id="26" w:name="figure-4-figuresfig4-seedsaci-aux-gh.pdf"/>
       <w:bookmarkEnd w:id="26"/>
       <w:r>
+        <w:t xml:space="preserve">Figure 4 (figures/fig4-seeds/acI-aux-GH.pdf)</w:t>
+      </w:r>
+    </w:p>
+    <w:p>
+      <w:pPr>
+        <w:pStyle w:val="FirstParagraph"/>
+      </w:pPr>
+      <w:r>
+        <w:t xml:space="preserve"> </w:t>
+      </w:r>
+    </w:p>
+    <w:p>
+      <w:pPr>
+        <w:pStyle w:val="BodyText"/>
+      </w:pPr>
+      <w:r>
+        <w:t xml:space="preserve">Seed compounds of members of the acI lineage. Compounds in the lower panel are degraded by peptidases and glycoside hydrolases. For these compounds, the intensity of the color indicates the percentile average log2 RPKM of the encoding gene cluster. For compounds acted upon by multiple gene clusters, the percentile of the most highly-expressed cluster was chosen.</w:t>
+      </w:r>
+    </w:p>
+    <w:p>
+      <w:pPr>
+        <w:pStyle w:val="BodyText"/>
+      </w:pPr>
+      <w:r>
+        <w:t xml:space="preserve"> </w:t>
+      </w:r>
+    </w:p>
+    <w:p>
+      <w:pPr>
+        <w:pStyle w:val="Heading2"/>
+      </w:pPr>
+      <w:bookmarkStart w:id="27" w:name="figure-5-figuresfig5-transportersaci-transporters.pdf"/>
+      <w:bookmarkEnd w:id="27"/>
+      <w:r>
+        <w:t xml:space="preserve">Figure 5 (figures/fig5-transporters/acI-transporters.pdf)</w:t>
+      </w:r>
+    </w:p>
+    <w:p>
+      <w:pPr>
+        <w:pStyle w:val="FirstParagraph"/>
+      </w:pPr>
+      <w:r>
+        <w:t xml:space="preserve"> </w:t>
+      </w:r>
+    </w:p>
+    <w:p>
+      <w:pPr>
+        <w:pStyle w:val="BodyText"/>
+      </w:pPr>
+      <w:r>
+        <w:t xml:space="preserve">Compounds actively transported by members of the acI lineage. The intensity of the color indicates the percentile average log2 RPKM of the encoding gene cluster. For multi-subunit transporters, the percentile of the most highly-expressed subunit was chosen.</w:t>
+      </w:r>
+    </w:p>
+    <w:p>
+      <w:pPr>
+        <w:pStyle w:val="BodyText"/>
+      </w:pPr>
+      <w:r>
+        <w:t xml:space="preserve"> </w:t>
+      </w:r>
+    </w:p>
+    <w:p>
+      <w:pPr>
+        <w:pStyle w:val="Heading2"/>
+      </w:pPr>
+      <w:bookmarkStart w:id="28" w:name="supplementary-figure-1-figuresfig1-treetree-full.pdf"/>
+      <w:bookmarkEnd w:id="28"/>
+      <w:r>
         <w:t xml:space="preserve">Supplementary Figure 1 (figures/fig1-tree/tree-full.pdf)</w:t>
       </w:r>
     </w:p>
@@ -391,8 +459,8 @@
       <w:pPr>
         <w:pStyle w:val="Heading2"/>
       </w:pPr>
-      <w:bookmarkStart w:id="27" w:name="supplementary-figure-2-figuresfig3-workflowfigures2.pdf"/>
-      <w:bookmarkEnd w:id="27"/>
+      <w:bookmarkStart w:id="29" w:name="supplementary-figure-2-figuresfig3-workflowfigures2.pdf"/>
+      <w:bookmarkEnd w:id="29"/>
       <w:r>
         <w:t xml:space="preserve">Supplementary Figure 2 (figures/fig3-workflow/FigureS2.pdf)</w:t>
       </w:r>
@@ -479,8 +547,8 @@
       <w:pPr>
         <w:pStyle w:val="Heading2"/>
       </w:pPr>
-      <w:bookmarkStart w:id="28" w:name="supplementary-figure-3-figuresfig3-workflowfigures3.pdf"/>
-      <w:bookmarkEnd w:id="28"/>
+      <w:bookmarkStart w:id="30" w:name="supplementary-figure-3-figuresfig3-workflowfigures3.pdf"/>
+      <w:bookmarkEnd w:id="30"/>
       <w:r>
         <w:t xml:space="preserve">Supplementary Figure 3 (figures/fig3-workflow/FigureS3.pdf)</w:t>
       </w:r>
@@ -567,8 +635,8 @@
       <w:pPr>
         <w:pStyle w:val="Heading2"/>
       </w:pPr>
-      <w:bookmarkStart w:id="29" w:name="references"/>
-      <w:bookmarkEnd w:id="29"/>
+      <w:bookmarkStart w:id="31" w:name="references"/>
+      <w:bookmarkEnd w:id="31"/>
       <w:r>
         <w:t xml:space="preserve">References</w:t>
       </w:r>
@@ -606,7 +674,7 @@
       <w:r>
         <w:t xml:space="preserve"> </w:t>
       </w:r>
-      <w:hyperlink r:id="rId30">
+      <w:hyperlink r:id="rId32">
         <w:r>
           <w:rPr>
             <w:rStyle w:val="Hyperlink"/>
@@ -643,7 +711,7 @@
       <w:r>
         <w:t xml:space="preserve"> </w:t>
       </w:r>
-      <w:hyperlink r:id="rId31">
+      <w:hyperlink r:id="rId33">
         <w:r>
           <w:rPr>
             <w:rStyle w:val="Hyperlink"/>
@@ -680,7 +748,7 @@
       <w:r>
         <w:t xml:space="preserve"> </w:t>
       </w:r>
-      <w:hyperlink r:id="rId32">
+      <w:hyperlink r:id="rId34">
         <w:r>
           <w:rPr>
             <w:rStyle w:val="Hyperlink"/>
@@ -717,7 +785,7 @@
       <w:r>
         <w:t xml:space="preserve"> </w:t>
       </w:r>
-      <w:hyperlink r:id="rId33">
+      <w:hyperlink r:id="rId35">
         <w:r>
           <w:rPr>
             <w:rStyle w:val="Hyperlink"/>
@@ -754,7 +822,7 @@
       <w:r>
         <w:t xml:space="preserve"> </w:t>
       </w:r>
-      <w:hyperlink r:id="rId34">
+      <w:hyperlink r:id="rId36">
         <w:r>
           <w:rPr>
             <w:rStyle w:val="Hyperlink"/>
@@ -791,7 +859,7 @@
       <w:r>
         <w:t xml:space="preserve"> </w:t>
       </w:r>
-      <w:hyperlink r:id="rId35">
+      <w:hyperlink r:id="rId37">
         <w:r>
           <w:rPr>
             <w:rStyle w:val="Hyperlink"/>
@@ -828,7 +896,7 @@
       <w:r>
         <w:t xml:space="preserve"> </w:t>
       </w:r>
-      <w:hyperlink r:id="rId36">
+      <w:hyperlink r:id="rId38">
         <w:r>
           <w:rPr>
             <w:rStyle w:val="Hyperlink"/>
@@ -865,7 +933,7 @@
       <w:r>
         <w:t xml:space="preserve"> </w:t>
       </w:r>
-      <w:hyperlink r:id="rId37">
+      <w:hyperlink r:id="rId39">
         <w:r>
           <w:rPr>
             <w:rStyle w:val="Hyperlink"/>
@@ -902,7 +970,7 @@
       <w:r>
         <w:t xml:space="preserve"> </w:t>
       </w:r>
-      <w:hyperlink r:id="rId38">
+      <w:hyperlink r:id="rId40">
         <w:r>
           <w:rPr>
             <w:rStyle w:val="Hyperlink"/>
@@ -1072,7 +1140,7 @@
     </w:lvl>
   </w:abstractNum>
   <w:abstractNum w:abstractNumId="990">
-    <w:nsid w:val="71213182"/>
+    <w:nsid w:val="f27b36e4"/>
     <w:multiLevelType w:val="multilevel"/>
     <w:lvl w:ilvl="0">
       <w:numFmt w:val="bullet"/>

</xml_diff>

<commit_message>
Figure 6: actR and retinal biosynthesis
</commit_message>
<xml_diff>
--- a/manuscript/figureCaptions.docx
+++ b/manuscript/figureCaptions.docx
@@ -395,10 +395,10 @@
       <w:pPr>
         <w:pStyle w:val="Heading2"/>
       </w:pPr>
-      <w:bookmarkStart w:id="28" w:name="supplementary-figure-1-figuresfig1-treetree-full.pdf"/>
+      <w:bookmarkStart w:id="28" w:name="figure-6-figuresfig6-actractr-expression.pdf"/>
       <w:bookmarkEnd w:id="28"/>
       <w:r>
-        <w:t xml:space="preserve">Supplementary Figure 1 (figures/fig1-tree/tree-full.pdf)</w:t>
+        <w:t xml:space="preserve">Figure 6 (figures/fig6-actR/actR-expression.pdf)</w:t>
       </w:r>
     </w:p>
     <w:p>
@@ -414,71 +414,7 @@
         <w:pStyle w:val="BodyText"/>
       </w:pPr>
       <w:r>
-        <w:t xml:space="preserve">Phylogenetic placement of the SAGs and MAGs within the acI lineage, relative to other sequenced actinobacterial genomes in the class Actinobacteria</w:t>
-      </w:r>
-      <w:r>
-        <w:t xml:space="preserve"> </w:t>
-      </w:r>
-      <w:r>
-        <w:t xml:space="preserve">(Gao and Gupta 2012)</w:t>
-      </w:r>
-      <w:r>
-        <w:t xml:space="preserve">. The tree was built using RAxML</w:t>
-      </w:r>
-      <w:r>
-        <w:t xml:space="preserve"> </w:t>
-      </w:r>
-      <w:r>
-        <w:t xml:space="preserve">(Stamatakis 2014)</w:t>
-      </w:r>
-      <w:r>
-        <w:t xml:space="preserve"> </w:t>
-      </w:r>
-      <w:r>
-        <w:t xml:space="preserve">from a concatenated alignment of single-copy marker genes</w:t>
-      </w:r>
-      <w:r>
-        <w:t xml:space="preserve"> </w:t>
-      </w:r>
-      <w:r>
-        <w:t xml:space="preserve">(Darling et al. 2014)</w:t>
-      </w:r>
-      <w:r>
-        <w:t xml:space="preserve">. The class Acidimicrobiia forms the outgroup.</w:t>
-      </w:r>
-    </w:p>
-    <w:p>
-      <w:pPr>
-        <w:pStyle w:val="BodyText"/>
-      </w:pPr>
-      <w:r>
-        <w:t xml:space="preserve"> </w:t>
-      </w:r>
-    </w:p>
-    <w:p>
-      <w:pPr>
-        <w:pStyle w:val="Heading2"/>
-      </w:pPr>
-      <w:bookmarkStart w:id="29" w:name="supplementary-figure-2-figuresfig3-workflowfigures2.pdf"/>
-      <w:bookmarkEnd w:id="29"/>
-      <w:r>
-        <w:t xml:space="preserve">Supplementary Figure 2 (figures/fig3-workflow/FigureS2.pdf)</w:t>
-      </w:r>
-    </w:p>
-    <w:p>
-      <w:pPr>
-        <w:pStyle w:val="FirstParagraph"/>
-      </w:pPr>
-      <w:r>
-        <w:t xml:space="preserve"> </w:t>
-      </w:r>
-    </w:p>
-    <w:p>
-      <w:pPr>
-        <w:pStyle w:val="BodyText"/>
-      </w:pPr>
-      <w:r>
-        <w:t xml:space="preserve">Pruning a metabolic network graph, using glycolysis as an example.</w:t>
+        <w:t xml:space="preserve">acI actinobacteria contain a retinal-based photosystem, comprising the opsin protein actinorhodopsin and the chromophore retinal.</w:t>
       </w:r>
       <w:r>
         <w:t xml:space="preserve"> </w:t>
@@ -493,7 +429,19 @@
         <w:t xml:space="preserve"> </w:t>
       </w:r>
       <w:r>
-        <w:t xml:space="preserve">Metabolic reconstruction for glycolysis. This panel also shows the KBase reaction IDs corresponding to each step of glycolysis, as well as the gene(s) encoding the enzyme for that step. Genes are shown only for the TE02754 genome.</w:t>
+        <w:t xml:space="preserve">Pathway for the biosynthesis of retinal from</w:t>
+      </w:r>
+      <w:r>
+        <w:t xml:space="preserve"> </w:t>
+      </w:r>
+      <w:r>
+        <w:rPr>
+          <w:i/>
+        </w:rPr>
+        <w:t xml:space="preserve">trans,trans</w:t>
+      </w:r>
+      <w:r>
+        <w:t xml:space="preserve">-farnesyl diphosphate.</w:t>
       </w:r>
       <w:r>
         <w:t xml:space="preserve"> </w:t>
@@ -508,6 +456,149 @@
         <w:t xml:space="preserve"> </w:t>
       </w:r>
       <w:r>
+        <w:t xml:space="preserve">Relative expression of the genes for retinal and actinorhodopsin biosynthesis. The intensity of the color indicates the percentile average log2 RPKM of the encoding gene cluster. Note: The gene</w:t>
+      </w:r>
+      <w:r>
+        <w:t xml:space="preserve"> </w:t>
+      </w:r>
+      <w:r>
+        <w:rPr>
+          <w:i/>
+        </w:rPr>
+        <w:t xml:space="preserve">blh</w:t>
+      </w:r>
+      <w:r>
+        <w:t xml:space="preserve"> </w:t>
+      </w:r>
+      <w:r>
+        <w:t xml:space="preserve">was not found in the acI-C metagenome-assembled genomes examined in this study.</w:t>
+      </w:r>
+    </w:p>
+    <w:p>
+      <w:pPr>
+        <w:pStyle w:val="BodyText"/>
+      </w:pPr>
+      <w:r>
+        <w:t xml:space="preserve"> </w:t>
+      </w:r>
+    </w:p>
+    <w:p>
+      <w:pPr>
+        <w:pStyle w:val="Heading2"/>
+      </w:pPr>
+      <w:bookmarkStart w:id="29" w:name="supplementary-figure-1-figuresfig1-treetree-full.pdf"/>
+      <w:bookmarkEnd w:id="29"/>
+      <w:r>
+        <w:t xml:space="preserve">Supplementary Figure 1 (figures/fig1-tree/tree-full.pdf)</w:t>
+      </w:r>
+    </w:p>
+    <w:p>
+      <w:pPr>
+        <w:pStyle w:val="FirstParagraph"/>
+      </w:pPr>
+      <w:r>
+        <w:t xml:space="preserve"> </w:t>
+      </w:r>
+    </w:p>
+    <w:p>
+      <w:pPr>
+        <w:pStyle w:val="BodyText"/>
+      </w:pPr>
+      <w:r>
+        <w:t xml:space="preserve">Phylogenetic placement of the SAGs and MAGs within the acI lineage, relative to other sequenced actinobacterial genomes in the class Actinobacteria</w:t>
+      </w:r>
+      <w:r>
+        <w:t xml:space="preserve"> </w:t>
+      </w:r>
+      <w:r>
+        <w:t xml:space="preserve">(Gao and Gupta 2012)</w:t>
+      </w:r>
+      <w:r>
+        <w:t xml:space="preserve">. The tree was built using RAxML</w:t>
+      </w:r>
+      <w:r>
+        <w:t xml:space="preserve"> </w:t>
+      </w:r>
+      <w:r>
+        <w:t xml:space="preserve">(Stamatakis 2014)</w:t>
+      </w:r>
+      <w:r>
+        <w:t xml:space="preserve"> </w:t>
+      </w:r>
+      <w:r>
+        <w:t xml:space="preserve">from a concatenated alignment of single-copy marker genes</w:t>
+      </w:r>
+      <w:r>
+        <w:t xml:space="preserve"> </w:t>
+      </w:r>
+      <w:r>
+        <w:t xml:space="preserve">(Darling et al. 2014)</w:t>
+      </w:r>
+      <w:r>
+        <w:t xml:space="preserve">. The class Acidimicrobiia forms the outgroup.</w:t>
+      </w:r>
+    </w:p>
+    <w:p>
+      <w:pPr>
+        <w:pStyle w:val="BodyText"/>
+      </w:pPr>
+      <w:r>
+        <w:t xml:space="preserve"> </w:t>
+      </w:r>
+    </w:p>
+    <w:p>
+      <w:pPr>
+        <w:pStyle w:val="Heading2"/>
+      </w:pPr>
+      <w:bookmarkStart w:id="30" w:name="supplementary-figure-2-figuresfig3-workflowfigures2.pdf"/>
+      <w:bookmarkEnd w:id="30"/>
+      <w:r>
+        <w:t xml:space="preserve">Supplementary Figure 2 (figures/fig3-workflow/FigureS2.pdf)</w:t>
+      </w:r>
+    </w:p>
+    <w:p>
+      <w:pPr>
+        <w:pStyle w:val="FirstParagraph"/>
+      </w:pPr>
+      <w:r>
+        <w:t xml:space="preserve"> </w:t>
+      </w:r>
+    </w:p>
+    <w:p>
+      <w:pPr>
+        <w:pStyle w:val="BodyText"/>
+      </w:pPr>
+      <w:r>
+        <w:t xml:space="preserve">Pruning a metabolic network graph, using glycolysis as an example.</w:t>
+      </w:r>
+      <w:r>
+        <w:t xml:space="preserve"> </w:t>
+      </w:r>
+      <w:r>
+        <w:rPr>
+          <w:b/>
+        </w:rPr>
+        <w:t xml:space="preserve">(A)</w:t>
+      </w:r>
+      <w:r>
+        <w:t xml:space="preserve"> </w:t>
+      </w:r>
+      <w:r>
+        <w:t xml:space="preserve">Metabolic reconstruction for glycolysis. This panel also shows the KBase reaction IDs corresponding to each step of glycolysis, as well as the gene(s) encoding the enzyme for that step. Genes are shown only for the TE02754 genome.</w:t>
+      </w:r>
+      <w:r>
+        <w:t xml:space="preserve"> </w:t>
+      </w:r>
+      <w:r>
+        <w:rPr>
+          <w:b/>
+        </w:rPr>
+        <w:t xml:space="preserve">(B)</w:t>
+      </w:r>
+      <w:r>
+        <w:t xml:space="preserve"> </w:t>
+      </w:r>
+      <w:r>
         <w:t xml:space="preserve">Glycolysis represented as a metabolic network graph. Currency metabolites are circumscribed by a dotted rectangle. For clarity, protons are not shown.</w:t>
       </w:r>
       <w:r>
@@ -547,8 +638,8 @@
       <w:pPr>
         <w:pStyle w:val="Heading2"/>
       </w:pPr>
-      <w:bookmarkStart w:id="30" w:name="supplementary-figure-3-figuresfig3-workflowfigures3.pdf"/>
-      <w:bookmarkEnd w:id="30"/>
+      <w:bookmarkStart w:id="31" w:name="supplementary-figure-3-figuresfig3-workflowfigures3.pdf"/>
+      <w:bookmarkEnd w:id="31"/>
       <w:r>
         <w:t xml:space="preserve">Supplementary Figure 3 (figures/fig3-workflow/FigureS3.pdf)</w:t>
       </w:r>
@@ -635,8 +726,8 @@
       <w:pPr>
         <w:pStyle w:val="Heading2"/>
       </w:pPr>
-      <w:bookmarkStart w:id="31" w:name="references"/>
-      <w:bookmarkEnd w:id="31"/>
+      <w:bookmarkStart w:id="32" w:name="references"/>
+      <w:bookmarkEnd w:id="32"/>
       <w:r>
         <w:t xml:space="preserve">References</w:t>
       </w:r>
@@ -674,7 +765,7 @@
       <w:r>
         <w:t xml:space="preserve"> </w:t>
       </w:r>
-      <w:hyperlink r:id="rId32">
+      <w:hyperlink r:id="rId33">
         <w:r>
           <w:rPr>
             <w:rStyle w:val="Hyperlink"/>
@@ -711,7 +802,7 @@
       <w:r>
         <w:t xml:space="preserve"> </w:t>
       </w:r>
-      <w:hyperlink r:id="rId33">
+      <w:hyperlink r:id="rId34">
         <w:r>
           <w:rPr>
             <w:rStyle w:val="Hyperlink"/>
@@ -748,7 +839,7 @@
       <w:r>
         <w:t xml:space="preserve"> </w:t>
       </w:r>
-      <w:hyperlink r:id="rId34">
+      <w:hyperlink r:id="rId35">
         <w:r>
           <w:rPr>
             <w:rStyle w:val="Hyperlink"/>
@@ -785,7 +876,7 @@
       <w:r>
         <w:t xml:space="preserve"> </w:t>
       </w:r>
-      <w:hyperlink r:id="rId35">
+      <w:hyperlink r:id="rId36">
         <w:r>
           <w:rPr>
             <w:rStyle w:val="Hyperlink"/>
@@ -822,7 +913,7 @@
       <w:r>
         <w:t xml:space="preserve"> </w:t>
       </w:r>
-      <w:hyperlink r:id="rId36">
+      <w:hyperlink r:id="rId37">
         <w:r>
           <w:rPr>
             <w:rStyle w:val="Hyperlink"/>
@@ -859,7 +950,7 @@
       <w:r>
         <w:t xml:space="preserve"> </w:t>
       </w:r>
-      <w:hyperlink r:id="rId37">
+      <w:hyperlink r:id="rId38">
         <w:r>
           <w:rPr>
             <w:rStyle w:val="Hyperlink"/>
@@ -896,7 +987,7 @@
       <w:r>
         <w:t xml:space="preserve"> </w:t>
       </w:r>
-      <w:hyperlink r:id="rId38">
+      <w:hyperlink r:id="rId39">
         <w:r>
           <w:rPr>
             <w:rStyle w:val="Hyperlink"/>
@@ -933,7 +1024,7 @@
       <w:r>
         <w:t xml:space="preserve"> </w:t>
       </w:r>
-      <w:hyperlink r:id="rId39">
+      <w:hyperlink r:id="rId40">
         <w:r>
           <w:rPr>
             <w:rStyle w:val="Hyperlink"/>
@@ -970,7 +1061,7 @@
       <w:r>
         <w:t xml:space="preserve"> </w:t>
       </w:r>
-      <w:hyperlink r:id="rId40">
+      <w:hyperlink r:id="rId41">
         <w:r>
           <w:rPr>
             <w:rStyle w:val="Hyperlink"/>
@@ -1140,7 +1231,7 @@
     </w:lvl>
   </w:abstractNum>
   <w:abstractNum w:abstractNumId="990">
-    <w:nsid w:val="f27b36e4"/>
+    <w:nsid w:val="d5ae0e93"/>
     <w:multiLevelType w:val="multilevel"/>
     <w:lvl w:ilvl="0">
       <w:numFmt w:val="bullet"/>

</xml_diff>

<commit_message>
Update and render manuscript with title and author info
</commit_message>
<xml_diff>
--- a/manuscript/figureCaptions.docx
+++ b/manuscript/figureCaptions.docx
@@ -1078,6 +1078,7 @@
       <w:footerReference w:type="default" r:id="rId9"/>
       <w:pgSz w:w="12240" w:h="15840"/>
       <w:pgMar w:top="1440" w:right="1440" w:bottom="1440" w:left="1440" w:header="720" w:footer="720" w:gutter="0"/>
+      <w:lnNumType w:countBy="1" w:restart="continuous"/>
       <w:cols w:space="720"/>
       <w:docGrid w:linePitch="360"/>
     </w:sectPr>
@@ -1090,12 +1091,40 @@
   <w:p>
     <w:pPr>
       <w:pStyle w:val="Footer"/>
+      <w:framePr w:wrap="around" w:vAnchor="text" w:hAnchor="margin" w:xAlign="right" w:y="1"/>
+      <w:rPr>
+        <w:rStyle w:val="PageNumber"/>
+      </w:rPr>
+    </w:pPr>
+    <w:r>
+      <w:rPr>
+        <w:rStyle w:val="PageNumber"/>
+      </w:rPr>
+      <w:fldChar w:fldCharType="begin"/>
+    </w:r>
+    <w:r>
+      <w:rPr>
+        <w:rStyle w:val="PageNumber"/>
+      </w:rPr>
+      <w:instrText xml:space="preserve">PAGE  </w:instrText>
+    </w:r>
+    <w:r>
+      <w:rPr>
+        <w:rStyle w:val="PageNumber"/>
+      </w:rPr>
+      <w:fldChar w:fldCharType="end"/>
+    </w:r>
+  </w:p>
+  <w:p>
+    <w:pPr>
+      <w:pStyle w:val="Footer"/>
       <w:tabs>
         <w:tab w:val="clear" w:pos="4320"/>
         <w:tab w:val="clear" w:pos="8640"/>
         <w:tab w:val="center" w:pos="4680"/>
         <w:tab w:val="right" w:pos="9360"/>
       </w:tabs>
+      <w:ind w:right="360"/>
     </w:pPr>
     <w:r>
       <w:t>[Type text]</w:t>
@@ -1117,12 +1146,53 @@
   <w:p>
     <w:pPr>
       <w:pStyle w:val="Footer"/>
+      <w:framePr w:wrap="around" w:vAnchor="text" w:hAnchor="margin" w:xAlign="right" w:y="1"/>
+      <w:rPr>
+        <w:rStyle w:val="PageNumber"/>
+      </w:rPr>
+    </w:pPr>
+    <w:r>
+      <w:rPr>
+        <w:rStyle w:val="PageNumber"/>
+      </w:rPr>
+      <w:fldChar w:fldCharType="begin"/>
+    </w:r>
+    <w:r>
+      <w:rPr>
+        <w:rStyle w:val="PageNumber"/>
+      </w:rPr>
+      <w:instrText xml:space="preserve">PAGE  </w:instrText>
+    </w:r>
+    <w:r>
+      <w:rPr>
+        <w:rStyle w:val="PageNumber"/>
+      </w:rPr>
+      <w:fldChar w:fldCharType="separate"/>
+    </w:r>
+    <w:r>
+      <w:rPr>
+        <w:rStyle w:val="PageNumber"/>
+        <w:noProof/>
+      </w:rPr>
+      <w:t>1</w:t>
+    </w:r>
+    <w:r>
+      <w:rPr>
+        <w:rStyle w:val="PageNumber"/>
+      </w:rPr>
+      <w:fldChar w:fldCharType="end"/>
+    </w:r>
+  </w:p>
+  <w:p>
+    <w:pPr>
+      <w:pStyle w:val="Footer"/>
       <w:tabs>
         <w:tab w:val="clear" w:pos="4320"/>
         <w:tab w:val="clear" w:pos="8640"/>
         <w:tab w:val="center" w:pos="4680"/>
         <w:tab w:val="right" w:pos="9360"/>
       </w:tabs>
+      <w:ind w:right="360"/>
     </w:pPr>
   </w:p>
 </w:ftr>
@@ -1231,7 +1301,7 @@
     </w:lvl>
   </w:abstractNum>
   <w:abstractNum w:abstractNumId="990">
-    <w:nsid w:val="d5ae0e93"/>
+    <w:nsid w:val="d6b98dc2"/>
     <w:multiLevelType w:val="multilevel"/>
     <w:lvl w:ilvl="0">
       <w:numFmt w:val="bullet"/>
@@ -1473,8 +1543,9 @@
   <w:style w:type="paragraph" w:default="1" w:styleId="Normal">
     <w:name w:val="Normal"/>
     <w:qFormat/>
-    <w:rsid w:val="00C849EB"/>
+    <w:rsid w:val="00DD1396"/>
     <w:pPr>
+      <w:spacing w:line="480" w:lineRule="auto"/>
       <w:jc w:val="both"/>
     </w:pPr>
     <w:rPr>
@@ -1490,7 +1561,7 @@
     <w:link w:val="Heading1Char"/>
     <w:uiPriority w:val="9"/>
     <w:qFormat/>
-    <w:rsid w:val="00E06198"/>
+    <w:rsid w:val="005773B2"/>
     <w:pPr>
       <w:keepNext/>
       <w:keepLines/>
@@ -1501,7 +1572,6 @@
       <w:rFonts w:eastAsia="ＭＳ ゴシック"/>
       <w:b/>
       <w:bCs/>
-      <w:sz w:val="28"/>
       <w:szCs w:val="28"/>
     </w:rPr>
   </w:style>
@@ -1513,7 +1583,7 @@
     <w:uiPriority w:val="9"/>
     <w:unhideWhenUsed/>
     <w:qFormat/>
-    <w:rsid w:val="00E06198"/>
+    <w:rsid w:val="00DD1396"/>
     <w:pPr>
       <w:keepNext/>
       <w:keepLines/>
@@ -1534,7 +1604,7 @@
     <w:uiPriority w:val="9"/>
     <w:unhideWhenUsed/>
     <w:qFormat/>
-    <w:rsid w:val="00742D38"/>
+    <w:rsid w:val="00DD1396"/>
     <w:pPr>
       <w:keepNext/>
       <w:keepLines/>
@@ -1717,20 +1787,7 @@
     <w:name w:val="Heading 1 Char"/>
     <w:link w:val="Heading1"/>
     <w:uiPriority w:val="9"/>
-    <w:rsid w:val="00E06198"/>
-    <w:rPr>
-      <w:rFonts w:ascii="Arial" w:eastAsia="ＭＳ ゴシック" w:hAnsi="Arial"/>
-      <w:b/>
-      <w:bCs/>
-      <w:sz w:val="28"/>
-      <w:szCs w:val="28"/>
-    </w:rPr>
-  </w:style>
-  <w:style w:type="character" w:customStyle="1" w:styleId="Heading2Char">
-    <w:name w:val="Heading 2 Char"/>
-    <w:link w:val="Heading2"/>
-    <w:uiPriority w:val="9"/>
-    <w:rsid w:val="00E06198"/>
+    <w:rsid w:val="005773B2"/>
     <w:rPr>
       <w:rFonts w:ascii="Arial" w:eastAsia="ＭＳ ゴシック" w:hAnsi="Arial"/>
       <w:b/>
@@ -1739,16 +1796,29 @@
       <w:szCs w:val="28"/>
     </w:rPr>
   </w:style>
+  <w:style w:type="character" w:customStyle="1" w:styleId="Heading2Char">
+    <w:name w:val="Heading 2 Char"/>
+    <w:link w:val="Heading2"/>
+    <w:uiPriority w:val="9"/>
+    <w:rsid w:val="00DD1396"/>
+    <w:rPr>
+      <w:rFonts w:ascii="Arial" w:eastAsia="ＭＳ ゴシック" w:hAnsi="Arial"/>
+      <w:b/>
+      <w:bCs/>
+      <w:sz w:val="24"/>
+      <w:szCs w:val="28"/>
+    </w:rPr>
+  </w:style>
   <w:style w:type="character" w:customStyle="1" w:styleId="Heading3Char">
     <w:name w:val="Heading 3 Char"/>
     <w:link w:val="Heading3"/>
     <w:uiPriority w:val="9"/>
-    <w:rsid w:val="00742D38"/>
+    <w:rsid w:val="00DD1396"/>
     <w:rPr>
       <w:rFonts w:ascii="Arial" w:eastAsia="ＭＳ ゴシック" w:hAnsi="Arial"/>
       <w:bCs/>
       <w:i/>
-      <w:sz w:val="22"/>
+      <w:sz w:val="24"/>
       <w:szCs w:val="24"/>
     </w:rPr>
   </w:style>
@@ -1853,17 +1923,16 @@
     <w:link w:val="TitleChar"/>
     <w:uiPriority w:val="10"/>
     <w:qFormat/>
-    <w:rsid w:val="00E06198"/>
+    <w:rsid w:val="005773B2"/>
     <w:pPr>
       <w:contextualSpacing/>
-      <w:jc w:val="center"/>
+      <w:jc w:val="left"/>
     </w:pPr>
     <w:rPr>
       <w:rFonts w:eastAsia="ＭＳ ゴシック"/>
       <w:b/>
       <w:spacing w:val="5"/>
       <w:kern w:val="28"/>
-      <w:sz w:val="28"/>
       <w:szCs w:val="36"/>
     </w:rPr>
   </w:style>
@@ -1871,13 +1940,13 @@
     <w:name w:val="Title Char"/>
     <w:link w:val="Title"/>
     <w:uiPriority w:val="10"/>
-    <w:rsid w:val="00E06198"/>
+    <w:rsid w:val="005773B2"/>
     <w:rPr>
       <w:rFonts w:ascii="Arial" w:eastAsia="ＭＳ ゴシック" w:hAnsi="Arial"/>
       <w:b/>
       <w:spacing w:val="5"/>
       <w:kern w:val="28"/>
-      <w:sz w:val="28"/>
+      <w:sz w:val="24"/>
       <w:szCs w:val="36"/>
     </w:rPr>
   </w:style>
@@ -2196,7 +2265,7 @@
     <w:basedOn w:val="Title"/>
     <w:link w:val="AuthorChar"/>
     <w:qFormat/>
-    <w:rsid w:val="004A5F6D"/>
+    <w:rsid w:val="00DD1396"/>
     <w:rPr>
       <w:b w:val="0"/>
     </w:rPr>
@@ -2205,7 +2274,7 @@
     <w:name w:val="Author Char"/>
     <w:basedOn w:val="TitleChar"/>
     <w:link w:val="Author"/>
-    <w:rsid w:val="004A5F6D"/>
+    <w:rsid w:val="00DD1396"/>
     <w:rPr>
       <w:rFonts w:ascii="Arial" w:eastAsia="ＭＳ ゴシック" w:hAnsi="Arial"/>
       <w:b w:val="0"/>
@@ -2221,11 +2290,10 @@
     <w:next w:val="Normal"/>
     <w:link w:val="DateChar"/>
     <w:uiPriority w:val="99"/>
-    <w:semiHidden/>
     <w:unhideWhenUsed/>
-    <w:rsid w:val="004A5F6D"/>
+    <w:rsid w:val="00EF4CE4"/>
     <w:pPr>
-      <w:jc w:val="center"/>
+      <w:jc w:val="left"/>
     </w:pPr>
   </w:style>
   <w:style w:type="character" w:customStyle="1" w:styleId="DateChar">
@@ -2233,8 +2301,7 @@
     <w:basedOn w:val="DefaultParagraphFont"/>
     <w:link w:val="Date"/>
     <w:uiPriority w:val="99"/>
-    <w:semiHidden/>
-    <w:rsid w:val="004A5F6D"/>
+    <w:rsid w:val="00EF4CE4"/>
     <w:rPr>
       <w:rFonts w:ascii="Arial" w:hAnsi="Arial"/>
       <w:sz w:val="24"/>
@@ -2251,6 +2318,14 @@
     <w:pPr>
       <w:ind w:left="720" w:hanging="720"/>
     </w:pPr>
+  </w:style>
+  <w:style w:type="character" w:styleId="LineNumber">
+    <w:name w:val="line number"/>
+    <w:basedOn w:val="DefaultParagraphFont"/>
+    <w:uiPriority w:val="99"/>
+    <w:semiHidden/>
+    <w:unhideWhenUsed/>
+    <w:rsid w:val="00885913"/>
   </w:style>
   <w:style w:type="paragraph" w:customStyle="1" w:styleId="SourceCode">
     <w:name w:val="Source Code"/>

</xml_diff>

<commit_message>
Results: text on protein clustering.
</commit_message>
<xml_diff>
--- a/manuscript/figureCaptions.docx
+++ b/manuscript/figureCaptions.docx
@@ -1218,9 +1218,285 @@
 </file>
 
 <file path=word/numbering.xml><?xml version="1.0" encoding="utf-8"?>
-<w:numbering xmlns:w="http://schemas.openxmlformats.org/wordprocessingml/2006/main">
+<w:numbering xmlns:wpc="http://schemas.microsoft.com/office/word/2010/wordprocessingCanvas" xmlns:mo="http://schemas.microsoft.com/office/mac/office/2008/main" xmlns:mc="http://schemas.openxmlformats.org/markup-compatibility/2006" xmlns:mv="urn:schemas-microsoft-com:mac:vml" xmlns:o="urn:schemas-microsoft-com:office:office" xmlns:r="http://schemas.openxmlformats.org/officeDocument/2006/relationships" xmlns:m="http://schemas.openxmlformats.org/officeDocument/2006/math" xmlns:v="urn:schemas-microsoft-com:vml" xmlns:wp14="http://schemas.microsoft.com/office/word/2010/wordprocessingDrawing" xmlns:wp="http://schemas.openxmlformats.org/drawingml/2006/wordprocessingDrawing" xmlns:w10="urn:schemas-microsoft-com:office:word" xmlns:w="http://schemas.openxmlformats.org/wordprocessingml/2006/main" xmlns:w14="http://schemas.microsoft.com/office/word/2010/wordml" xmlns:wpg="http://schemas.microsoft.com/office/word/2010/wordprocessingGroup" xmlns:wpi="http://schemas.microsoft.com/office/word/2010/wordprocessingInk" xmlns:wne="http://schemas.microsoft.com/office/word/2006/wordml" xmlns:wps="http://schemas.microsoft.com/office/word/2010/wordprocessingShape" mc:Ignorable="w14 wp14">
   <w:abstractNum w:abstractNumId="0">
-    <w:nsid w:val="e17f69ba"/>
+    <w:nsid w:val="E17F69BA"/>
+    <w:multiLevelType w:val="multilevel"/>
+    <w:tmpl w:val="21B44DDA"/>
+    <w:lvl w:ilvl="0">
+      <w:numFmt w:val="bullet"/>
+      <w:lvlText w:val=" "/>
+      <w:lvlJc w:val="left"/>
+      <w:pPr>
+        <w:tabs>
+          <w:tab w:val="num" w:pos="0"/>
+        </w:tabs>
+        <w:ind w:left="480" w:hanging="480"/>
+      </w:pPr>
+    </w:lvl>
+    <w:lvl w:ilvl="1">
+      <w:numFmt w:val="bullet"/>
+      <w:lvlText w:val=" "/>
+      <w:lvlJc w:val="left"/>
+      <w:pPr>
+        <w:tabs>
+          <w:tab w:val="num" w:pos="720"/>
+        </w:tabs>
+        <w:ind w:left="1200" w:hanging="480"/>
+      </w:pPr>
+    </w:lvl>
+    <w:lvl w:ilvl="2">
+      <w:numFmt w:val="bullet"/>
+      <w:lvlText w:val=" "/>
+      <w:lvlJc w:val="left"/>
+      <w:pPr>
+        <w:tabs>
+          <w:tab w:val="num" w:pos="1440"/>
+        </w:tabs>
+        <w:ind w:left="1920" w:hanging="480"/>
+      </w:pPr>
+    </w:lvl>
+    <w:lvl w:ilvl="3">
+      <w:numFmt w:val="bullet"/>
+      <w:lvlText w:val=" "/>
+      <w:lvlJc w:val="left"/>
+      <w:pPr>
+        <w:tabs>
+          <w:tab w:val="num" w:pos="2160"/>
+        </w:tabs>
+        <w:ind w:left="2640" w:hanging="480"/>
+      </w:pPr>
+    </w:lvl>
+    <w:lvl w:ilvl="4">
+      <w:numFmt w:val="bullet"/>
+      <w:lvlText w:val=" "/>
+      <w:lvlJc w:val="left"/>
+      <w:pPr>
+        <w:tabs>
+          <w:tab w:val="num" w:pos="2880"/>
+        </w:tabs>
+        <w:ind w:left="3360" w:hanging="480"/>
+      </w:pPr>
+    </w:lvl>
+    <w:lvl w:ilvl="5">
+      <w:numFmt w:val="bullet"/>
+      <w:lvlText w:val=" "/>
+      <w:lvlJc w:val="left"/>
+      <w:pPr>
+        <w:tabs>
+          <w:tab w:val="num" w:pos="3600"/>
+        </w:tabs>
+        <w:ind w:left="4080" w:hanging="480"/>
+      </w:pPr>
+    </w:lvl>
+    <w:lvl w:ilvl="6">
+      <w:numFmt w:val="bullet"/>
+      <w:lvlText w:val=" "/>
+      <w:lvlJc w:val="left"/>
+      <w:pPr>
+        <w:tabs>
+          <w:tab w:val="num" w:pos="4320"/>
+        </w:tabs>
+        <w:ind w:left="4800" w:hanging="480"/>
+      </w:pPr>
+    </w:lvl>
+    <w:lvl w:ilvl="7">
+      <w:numFmt w:val="decimal"/>
+      <w:lvlText w:val=""/>
+      <w:lvlJc w:val="left"/>
+    </w:lvl>
+    <w:lvl w:ilvl="8">
+      <w:numFmt w:val="decimal"/>
+      <w:lvlText w:val=""/>
+      <w:lvlJc w:val="left"/>
+    </w:lvl>
+  </w:abstractNum>
+  <w:abstractNum w:abstractNumId="1">
+    <w:nsid w:val="4076F7CE"/>
+    <w:multiLevelType w:val="multilevel"/>
+    <w:tmpl w:val="CA0E12F4"/>
+    <w:lvl w:ilvl="0">
+      <w:numFmt w:val="bullet"/>
+      <w:lvlText w:val=" "/>
+      <w:lvlJc w:val="left"/>
+      <w:pPr>
+        <w:tabs>
+          <w:tab w:val="num" w:pos="0"/>
+        </w:tabs>
+        <w:ind w:left="480" w:hanging="480"/>
+      </w:pPr>
+    </w:lvl>
+    <w:lvl w:ilvl="1">
+      <w:numFmt w:val="bullet"/>
+      <w:lvlText w:val=" "/>
+      <w:lvlJc w:val="left"/>
+      <w:pPr>
+        <w:tabs>
+          <w:tab w:val="num" w:pos="720"/>
+        </w:tabs>
+        <w:ind w:left="1200" w:hanging="480"/>
+      </w:pPr>
+    </w:lvl>
+    <w:lvl w:ilvl="2">
+      <w:numFmt w:val="bullet"/>
+      <w:lvlText w:val=" "/>
+      <w:lvlJc w:val="left"/>
+      <w:pPr>
+        <w:tabs>
+          <w:tab w:val="num" w:pos="1440"/>
+        </w:tabs>
+        <w:ind w:left="1920" w:hanging="480"/>
+      </w:pPr>
+    </w:lvl>
+    <w:lvl w:ilvl="3">
+      <w:numFmt w:val="bullet"/>
+      <w:lvlText w:val=" "/>
+      <w:lvlJc w:val="left"/>
+      <w:pPr>
+        <w:tabs>
+          <w:tab w:val="num" w:pos="2160"/>
+        </w:tabs>
+        <w:ind w:left="2640" w:hanging="480"/>
+      </w:pPr>
+    </w:lvl>
+    <w:lvl w:ilvl="4">
+      <w:numFmt w:val="bullet"/>
+      <w:lvlText w:val=" "/>
+      <w:lvlJc w:val="left"/>
+      <w:pPr>
+        <w:tabs>
+          <w:tab w:val="num" w:pos="2880"/>
+        </w:tabs>
+        <w:ind w:left="3360" w:hanging="480"/>
+      </w:pPr>
+    </w:lvl>
+    <w:lvl w:ilvl="5">
+      <w:numFmt w:val="bullet"/>
+      <w:lvlText w:val=" "/>
+      <w:lvlJc w:val="left"/>
+      <w:pPr>
+        <w:tabs>
+          <w:tab w:val="num" w:pos="3600"/>
+        </w:tabs>
+        <w:ind w:left="4080" w:hanging="480"/>
+      </w:pPr>
+    </w:lvl>
+    <w:lvl w:ilvl="6">
+      <w:numFmt w:val="bullet"/>
+      <w:lvlText w:val=" "/>
+      <w:lvlJc w:val="left"/>
+      <w:pPr>
+        <w:tabs>
+          <w:tab w:val="num" w:pos="4320"/>
+        </w:tabs>
+        <w:ind w:left="4800" w:hanging="480"/>
+      </w:pPr>
+    </w:lvl>
+    <w:lvl w:ilvl="7">
+      <w:numFmt w:val="decimal"/>
+      <w:lvlText w:val=""/>
+      <w:lvlJc w:val="left"/>
+    </w:lvl>
+    <w:lvl w:ilvl="8">
+      <w:numFmt w:val="decimal"/>
+      <w:lvlText w:val=""/>
+      <w:lvlJc w:val="left"/>
+    </w:lvl>
+  </w:abstractNum>
+  <w:abstractNum w:abstractNumId="2">
+    <w:nsid w:val="7E928774"/>
+    <w:multiLevelType w:val="multilevel"/>
+    <w:tmpl w:val="048A77E2"/>
+    <w:lvl w:ilvl="0">
+      <w:numFmt w:val="bullet"/>
+      <w:lvlText w:val=" "/>
+      <w:lvlJc w:val="left"/>
+      <w:pPr>
+        <w:tabs>
+          <w:tab w:val="num" w:pos="0"/>
+        </w:tabs>
+        <w:ind w:left="480" w:hanging="480"/>
+      </w:pPr>
+    </w:lvl>
+    <w:lvl w:ilvl="1">
+      <w:numFmt w:val="bullet"/>
+      <w:lvlText w:val=" "/>
+      <w:lvlJc w:val="left"/>
+      <w:pPr>
+        <w:tabs>
+          <w:tab w:val="num" w:pos="720"/>
+        </w:tabs>
+        <w:ind w:left="1200" w:hanging="480"/>
+      </w:pPr>
+    </w:lvl>
+    <w:lvl w:ilvl="2">
+      <w:numFmt w:val="bullet"/>
+      <w:lvlText w:val=" "/>
+      <w:lvlJc w:val="left"/>
+      <w:pPr>
+        <w:tabs>
+          <w:tab w:val="num" w:pos="1440"/>
+        </w:tabs>
+        <w:ind w:left="1920" w:hanging="480"/>
+      </w:pPr>
+    </w:lvl>
+    <w:lvl w:ilvl="3">
+      <w:numFmt w:val="bullet"/>
+      <w:lvlText w:val=" "/>
+      <w:lvlJc w:val="left"/>
+      <w:pPr>
+        <w:tabs>
+          <w:tab w:val="num" w:pos="2160"/>
+        </w:tabs>
+        <w:ind w:left="2640" w:hanging="480"/>
+      </w:pPr>
+    </w:lvl>
+    <w:lvl w:ilvl="4">
+      <w:numFmt w:val="bullet"/>
+      <w:lvlText w:val=" "/>
+      <w:lvlJc w:val="left"/>
+      <w:pPr>
+        <w:tabs>
+          <w:tab w:val="num" w:pos="2880"/>
+        </w:tabs>
+        <w:ind w:left="3360" w:hanging="480"/>
+      </w:pPr>
+    </w:lvl>
+    <w:lvl w:ilvl="5">
+      <w:numFmt w:val="bullet"/>
+      <w:lvlText w:val=" "/>
+      <w:lvlJc w:val="left"/>
+      <w:pPr>
+        <w:tabs>
+          <w:tab w:val="num" w:pos="3600"/>
+        </w:tabs>
+        <w:ind w:left="4080" w:hanging="480"/>
+      </w:pPr>
+    </w:lvl>
+    <w:lvl w:ilvl="6">
+      <w:numFmt w:val="bullet"/>
+      <w:lvlText w:val=" "/>
+      <w:lvlJc w:val="left"/>
+      <w:pPr>
+        <w:tabs>
+          <w:tab w:val="num" w:pos="4320"/>
+        </w:tabs>
+        <w:ind w:left="4800" w:hanging="480"/>
+      </w:pPr>
+    </w:lvl>
+    <w:lvl w:ilvl="7">
+      <w:numFmt w:val="decimal"/>
+      <w:lvlText w:val=""/>
+      <w:lvlJc w:val="left"/>
+    </w:lvl>
+    <w:lvl w:ilvl="8">
+      <w:numFmt w:val="decimal"/>
+      <w:lvlText w:val=""/>
+      <w:lvlJc w:val="left"/>
+    </w:lvl>
+  </w:abstractNum>
+  <w:abstractNum w:abstractNumId="990">
+    <w:nsid w:val="d4bb2096"/>
     <w:multiLevelType w:val="multilevel"/>
     <w:lvl w:ilvl="0">
       <w:numFmt w:val="bullet"/>
@@ -1300,89 +1576,14 @@
       </w:pPr>
     </w:lvl>
   </w:abstractNum>
-  <w:abstractNum w:abstractNumId="990">
-    <w:nsid w:val="d6b98dc2"/>
-    <w:multiLevelType w:val="multilevel"/>
-    <w:lvl w:ilvl="0">
-      <w:numFmt w:val="bullet"/>
-      <w:lvlText w:val=" "/>
-      <w:lvlJc w:val="left"/>
-      <w:pPr>
-        <w:tabs>
-          <w:tab w:val="num" w:pos="0"/>
-        </w:tabs>
-        <w:ind w:left="480" w:hanging="480"/>
-      </w:pPr>
-    </w:lvl>
-    <w:lvl w:ilvl="1">
-      <w:numFmt w:val="bullet"/>
-      <w:lvlText w:val=" "/>
-      <w:lvlJc w:val="left"/>
-      <w:pPr>
-        <w:tabs>
-          <w:tab w:val="num" w:pos="720"/>
-        </w:tabs>
-        <w:ind w:left="1200" w:hanging="480"/>
-      </w:pPr>
-    </w:lvl>
-    <w:lvl w:ilvl="2">
-      <w:numFmt w:val="bullet"/>
-      <w:lvlText w:val=" "/>
-      <w:lvlJc w:val="left"/>
-      <w:pPr>
-        <w:tabs>
-          <w:tab w:val="num" w:pos="1440"/>
-        </w:tabs>
-        <w:ind w:left="1920" w:hanging="480"/>
-      </w:pPr>
-    </w:lvl>
-    <w:lvl w:ilvl="3">
-      <w:numFmt w:val="bullet"/>
-      <w:lvlText w:val=" "/>
-      <w:lvlJc w:val="left"/>
-      <w:pPr>
-        <w:tabs>
-          <w:tab w:val="num" w:pos="2160"/>
-        </w:tabs>
-        <w:ind w:left="2640" w:hanging="480"/>
-      </w:pPr>
-    </w:lvl>
-    <w:lvl w:ilvl="4">
-      <w:numFmt w:val="bullet"/>
-      <w:lvlText w:val=" "/>
-      <w:lvlJc w:val="left"/>
-      <w:pPr>
-        <w:tabs>
-          <w:tab w:val="num" w:pos="2880"/>
-        </w:tabs>
-        <w:ind w:left="3360" w:hanging="480"/>
-      </w:pPr>
-    </w:lvl>
-    <w:lvl w:ilvl="5">
-      <w:numFmt w:val="bullet"/>
-      <w:lvlText w:val=" "/>
-      <w:lvlJc w:val="left"/>
-      <w:pPr>
-        <w:tabs>
-          <w:tab w:val="num" w:pos="3600"/>
-        </w:tabs>
-        <w:ind w:left="4080" w:hanging="480"/>
-      </w:pPr>
-    </w:lvl>
-    <w:lvl w:ilvl="6">
-      <w:numFmt w:val="bullet"/>
-      <w:lvlText w:val=" "/>
-      <w:lvlJc w:val="left"/>
-      <w:pPr>
-        <w:tabs>
-          <w:tab w:val="num" w:pos="4320"/>
-        </w:tabs>
-        <w:ind w:left="4800" w:hanging="480"/>
-      </w:pPr>
-    </w:lvl>
-  </w:abstractNum>
   <w:num w:numId="1">
     <w:abstractNumId w:val="0"/>
+  </w:num>
+  <w:num w:numId="2">
+    <w:abstractNumId w:val="2"/>
+  </w:num>
+  <w:num w:numId="3">
+    <w:abstractNumId w:val="1"/>
   </w:num>
   <w:num w:numId="1000">
     <w:abstractNumId w:val="990"/>
@@ -1543,9 +1744,10 @@
   <w:style w:type="paragraph" w:default="1" w:styleId="Normal">
     <w:name w:val="Normal"/>
     <w:qFormat/>
-    <w:rsid w:val="00DD1396"/>
+    <w:rsid w:val="00A97DE2"/>
     <w:pPr>
       <w:spacing w:line="480" w:lineRule="auto"/>
+      <w:ind w:firstLine="720"/>
       <w:jc w:val="both"/>
     </w:pPr>
     <w:rPr>
@@ -1561,10 +1763,12 @@
     <w:link w:val="Heading1Char"/>
     <w:uiPriority w:val="9"/>
     <w:qFormat/>
-    <w:rsid w:val="005773B2"/>
+    <w:rsid w:val="00A97DE2"/>
     <w:pPr>
       <w:keepNext/>
       <w:keepLines/>
+      <w:spacing w:before="240"/>
+      <w:ind w:firstLine="0"/>
       <w:jc w:val="left"/>
       <w:outlineLvl w:val="0"/>
     </w:pPr>
@@ -1583,16 +1787,18 @@
     <w:uiPriority w:val="9"/>
     <w:unhideWhenUsed/>
     <w:qFormat/>
-    <w:rsid w:val="00DD1396"/>
+    <w:rsid w:val="00A97DE2"/>
     <w:pPr>
       <w:keepNext/>
       <w:keepLines/>
+      <w:spacing w:before="240"/>
+      <w:ind w:firstLine="0"/>
       <w:outlineLvl w:val="1"/>
     </w:pPr>
     <w:rPr>
       <w:rFonts w:eastAsia="ＭＳ ゴシック"/>
-      <w:b/>
       <w:bCs/>
+      <w:i/>
       <w:szCs w:val="28"/>
     </w:rPr>
   </w:style>
@@ -1787,7 +1993,7 @@
     <w:name w:val="Heading 1 Char"/>
     <w:link w:val="Heading1"/>
     <w:uiPriority w:val="9"/>
-    <w:rsid w:val="005773B2"/>
+    <w:rsid w:val="00A97DE2"/>
     <w:rPr>
       <w:rFonts w:ascii="Arial" w:eastAsia="ＭＳ ゴシック" w:hAnsi="Arial"/>
       <w:b/>
@@ -1800,11 +2006,11 @@
     <w:name w:val="Heading 2 Char"/>
     <w:link w:val="Heading2"/>
     <w:uiPriority w:val="9"/>
-    <w:rsid w:val="00DD1396"/>
+    <w:rsid w:val="00A97DE2"/>
     <w:rPr>
       <w:rFonts w:ascii="Arial" w:eastAsia="ＭＳ ゴシック" w:hAnsi="Arial"/>
-      <w:b/>
       <w:bCs/>
+      <w:i/>
       <w:sz w:val="24"/>
       <w:szCs w:val="28"/>
     </w:rPr>
@@ -1923,8 +2129,9 @@
     <w:link w:val="TitleChar"/>
     <w:uiPriority w:val="10"/>
     <w:qFormat/>
-    <w:rsid w:val="005773B2"/>
+    <w:rsid w:val="00A97DE2"/>
     <w:pPr>
+      <w:ind w:firstLine="0"/>
       <w:contextualSpacing/>
       <w:jc w:val="left"/>
     </w:pPr>
@@ -1940,7 +2147,7 @@
     <w:name w:val="Title Char"/>
     <w:link w:val="Title"/>
     <w:uiPriority w:val="10"/>
-    <w:rsid w:val="005773B2"/>
+    <w:rsid w:val="00A97DE2"/>
     <w:rPr>
       <w:rFonts w:ascii="Arial" w:eastAsia="ＭＳ ゴシック" w:hAnsi="Arial"/>
       <w:b/>
@@ -1957,17 +2164,17 @@
     <w:link w:val="SubtitleChar"/>
     <w:uiPriority w:val="11"/>
     <w:qFormat/>
-    <w:rsid w:val="002A04ED"/>
+    <w:rsid w:val="00A97DE2"/>
     <w:pPr>
       <w:numPr>
         <w:ilvl w:val="1"/>
       </w:numPr>
+      <w:spacing w:before="240"/>
+      <w:ind w:firstLine="720"/>
+      <w:jc w:val="left"/>
     </w:pPr>
     <w:rPr>
-      <w:rFonts w:ascii="Calibri" w:eastAsia="ＭＳ ゴシック" w:hAnsi="Calibri"/>
-      <w:i/>
-      <w:iCs/>
-      <w:color w:val="4F81BD"/>
+      <w:rFonts w:eastAsia="ＭＳ ゴシック"/>
       <w:spacing w:val="15"/>
     </w:rPr>
   </w:style>
@@ -1975,12 +2182,9 @@
     <w:name w:val="Subtitle Char"/>
     <w:link w:val="Subtitle"/>
     <w:uiPriority w:val="11"/>
-    <w:rsid w:val="002A04ED"/>
-    <w:rPr>
-      <w:rFonts w:ascii="Calibri" w:eastAsia="ＭＳ ゴシック" w:hAnsi="Calibri" w:cs="Times New Roman"/>
-      <w:i/>
-      <w:iCs/>
-      <w:color w:val="4F81BD"/>
+    <w:rsid w:val="00A97DE2"/>
+    <w:rPr>
+      <w:rFonts w:ascii="Arial" w:eastAsia="ＭＳ ゴシック" w:hAnsi="Arial"/>
       <w:spacing w:val="15"/>
       <w:sz w:val="24"/>
       <w:szCs w:val="24"/>
@@ -2262,26 +2466,28 @@
   </w:style>
   <w:style w:type="paragraph" w:customStyle="1" w:styleId="Author">
     <w:name w:val="Author"/>
-    <w:basedOn w:val="Title"/>
+    <w:basedOn w:val="Normal"/>
     <w:link w:val="AuthorChar"/>
     <w:qFormat/>
-    <w:rsid w:val="00DD1396"/>
-    <w:rPr>
-      <w:b w:val="0"/>
-    </w:rPr>
+    <w:rsid w:val="00A97DE2"/>
+    <w:pPr>
+      <w:spacing w:before="240"/>
+      <w:ind w:firstLine="0"/>
+      <w:jc w:val="left"/>
+    </w:pPr>
   </w:style>
   <w:style w:type="character" w:customStyle="1" w:styleId="AuthorChar">
     <w:name w:val="Author Char"/>
     <w:basedOn w:val="TitleChar"/>
     <w:link w:val="Author"/>
-    <w:rsid w:val="00DD1396"/>
+    <w:rsid w:val="00A97DE2"/>
     <w:rPr>
       <w:rFonts w:ascii="Arial" w:eastAsia="ＭＳ ゴシック" w:hAnsi="Arial"/>
       <w:b w:val="0"/>
       <w:spacing w:val="5"/>
       <w:kern w:val="28"/>
-      <w:sz w:val="28"/>
-      <w:szCs w:val="36"/>
+      <w:sz w:val="24"/>
+      <w:szCs w:val="24"/>
     </w:rPr>
   </w:style>
   <w:style w:type="paragraph" w:styleId="Date">
@@ -2291,8 +2497,10 @@
     <w:link w:val="DateChar"/>
     <w:uiPriority w:val="99"/>
     <w:unhideWhenUsed/>
-    <w:rsid w:val="00EF4CE4"/>
+    <w:rsid w:val="00A97DE2"/>
     <w:pPr>
+      <w:spacing w:before="240"/>
+      <w:ind w:firstLine="0"/>
       <w:jc w:val="left"/>
     </w:pPr>
   </w:style>
@@ -2301,7 +2509,7 @@
     <w:basedOn w:val="DefaultParagraphFont"/>
     <w:link w:val="Date"/>
     <w:uiPriority w:val="99"/>
-    <w:rsid w:val="00EF4CE4"/>
+    <w:rsid w:val="00A97DE2"/>
     <w:rPr>
       <w:rFonts w:ascii="Arial" w:hAnsi="Arial"/>
       <w:sz w:val="24"/>
@@ -2327,235 +2535,217 @@
     <w:unhideWhenUsed/>
     <w:rsid w:val="00885913"/>
   </w:style>
+  <w:style w:type="paragraph" w:styleId="BodyText">
+    <w:name w:val="Body Text"/>
+    <w:basedOn w:val="Normal"/>
+    <w:link w:val="BodyTextChar"/>
+    <w:uiPriority w:val="99"/>
+    <w:unhideWhenUsed/>
+    <w:rsid w:val="006D7026"/>
+  </w:style>
+  <w:style w:type="character" w:customStyle="1" w:styleId="BodyTextChar">
+    <w:name w:val="Body Text Char"/>
+    <w:basedOn w:val="DefaultParagraphFont"/>
+    <w:link w:val="BodyText"/>
+    <w:uiPriority w:val="99"/>
+    <w:rsid w:val="006D7026"/>
+    <w:rPr>
+      <w:rFonts w:ascii="Arial" w:hAnsi="Arial"/>
+      <w:sz w:val="24"/>
+      <w:szCs w:val="24"/>
+    </w:rPr>
+  </w:style>
   <w:style w:type="paragraph" w:customStyle="1" w:styleId="SourceCode">
     <w:name w:val="Source Code"/>
     <w:basedOn w:val="Normal"/>
-    <w:link w:val="VerbatimChar"/>
     <w:pPr>
-      <w:wordWrap w:val="off"/>
-      <w:noProof/>
+      <w:wordWrap w:val="0"/>
     </w:pPr>
   </w:style>
   <w:style w:type="character" w:customStyle="1" w:styleId="KeywordTok">
     <w:name w:val="KeywordTok"/>
-    <w:basedOn w:val="VerbatimChar"/>
-    <w:rPr>
+    <w:rPr>
+      <w:b/>
       <w:color w:val="007020"/>
-      <w:b/>
     </w:rPr>
   </w:style>
   <w:style w:type="character" w:customStyle="1" w:styleId="DataTypeTok">
     <w:name w:val="DataTypeTok"/>
-    <w:basedOn w:val="VerbatimChar"/>
     <w:rPr>
       <w:color w:val="902000"/>
     </w:rPr>
   </w:style>
   <w:style w:type="character" w:customStyle="1" w:styleId="DecValTok">
     <w:name w:val="DecValTok"/>
-    <w:basedOn w:val="VerbatimChar"/>
-    <w:rPr>
-      <w:color w:val="40a070"/>
+    <w:rPr>
+      <w:color w:val="40A070"/>
     </w:rPr>
   </w:style>
   <w:style w:type="character" w:customStyle="1" w:styleId="BaseNTok">
     <w:name w:val="BaseNTok"/>
-    <w:basedOn w:val="VerbatimChar"/>
-    <w:rPr>
-      <w:color w:val="40a070"/>
+    <w:rPr>
+      <w:color w:val="40A070"/>
     </w:rPr>
   </w:style>
   <w:style w:type="character" w:customStyle="1" w:styleId="FloatTok">
     <w:name w:val="FloatTok"/>
-    <w:basedOn w:val="VerbatimChar"/>
-    <w:rPr>
-      <w:color w:val="40a070"/>
+    <w:rPr>
+      <w:color w:val="40A070"/>
     </w:rPr>
   </w:style>
   <w:style w:type="character" w:customStyle="1" w:styleId="ConstantTok">
     <w:name w:val="ConstantTok"/>
-    <w:basedOn w:val="VerbatimChar"/>
     <w:rPr>
       <w:color w:val="880000"/>
     </w:rPr>
   </w:style>
   <w:style w:type="character" w:customStyle="1" w:styleId="CharTok">
     <w:name w:val="CharTok"/>
-    <w:basedOn w:val="VerbatimChar"/>
-    <w:rPr>
-      <w:color w:val="4070a0"/>
+    <w:rPr>
+      <w:color w:val="4070A0"/>
     </w:rPr>
   </w:style>
   <w:style w:type="character" w:customStyle="1" w:styleId="SpecialCharTok">
     <w:name w:val="SpecialCharTok"/>
-    <w:basedOn w:val="VerbatimChar"/>
-    <w:rPr>
-      <w:color w:val="4070a0"/>
+    <w:rPr>
+      <w:color w:val="4070A0"/>
     </w:rPr>
   </w:style>
   <w:style w:type="character" w:customStyle="1" w:styleId="StringTok">
     <w:name w:val="StringTok"/>
-    <w:basedOn w:val="VerbatimChar"/>
-    <w:rPr>
-      <w:color w:val="4070a0"/>
+    <w:rPr>
+      <w:color w:val="4070A0"/>
     </w:rPr>
   </w:style>
   <w:style w:type="character" w:customStyle="1" w:styleId="VerbatimStringTok">
     <w:name w:val="VerbatimStringTok"/>
-    <w:basedOn w:val="VerbatimChar"/>
-    <w:rPr>
-      <w:color w:val="4070a0"/>
+    <w:rPr>
+      <w:color w:val="4070A0"/>
     </w:rPr>
   </w:style>
   <w:style w:type="character" w:customStyle="1" w:styleId="SpecialStringTok">
     <w:name w:val="SpecialStringTok"/>
-    <w:basedOn w:val="VerbatimChar"/>
-    <w:rPr>
-      <w:color w:val="bb6688"/>
+    <w:rPr>
+      <w:color w:val="BB6688"/>
     </w:rPr>
   </w:style>
   <w:style w:type="character" w:customStyle="1" w:styleId="ImportTok">
     <w:name w:val="ImportTok"/>
-    <w:basedOn w:val="VerbatimChar"/>
-    <w:rPr/>
   </w:style>
   <w:style w:type="character" w:customStyle="1" w:styleId="CommentTok">
     <w:name w:val="CommentTok"/>
-    <w:basedOn w:val="VerbatimChar"/>
-    <w:rPr>
-      <w:color w:val="60a0b0"/>
+    <w:rPr>
       <w:i/>
+      <w:color w:val="60A0B0"/>
     </w:rPr>
   </w:style>
   <w:style w:type="character" w:customStyle="1" w:styleId="DocumentationTok">
     <w:name w:val="DocumentationTok"/>
-    <w:basedOn w:val="VerbatimChar"/>
-    <w:rPr>
-      <w:color w:val="ba2121"/>
+    <w:rPr>
       <w:i/>
+      <w:color w:val="BA2121"/>
     </w:rPr>
   </w:style>
   <w:style w:type="character" w:customStyle="1" w:styleId="AnnotationTok">
     <w:name w:val="AnnotationTok"/>
-    <w:basedOn w:val="VerbatimChar"/>
-    <w:rPr>
-      <w:color w:val="60a0b0"/>
+    <w:rPr>
       <w:b/>
       <w:i/>
+      <w:color w:val="60A0B0"/>
     </w:rPr>
   </w:style>
   <w:style w:type="character" w:customStyle="1" w:styleId="CommentVarTok">
     <w:name w:val="CommentVarTok"/>
-    <w:basedOn w:val="VerbatimChar"/>
-    <w:rPr>
-      <w:color w:val="60a0b0"/>
+    <w:rPr>
       <w:b/>
       <w:i/>
+      <w:color w:val="60A0B0"/>
     </w:rPr>
   </w:style>
   <w:style w:type="character" w:customStyle="1" w:styleId="OtherTok">
     <w:name w:val="OtherTok"/>
-    <w:basedOn w:val="VerbatimChar"/>
     <w:rPr>
       <w:color w:val="007020"/>
     </w:rPr>
   </w:style>
   <w:style w:type="character" w:customStyle="1" w:styleId="FunctionTok">
     <w:name w:val="FunctionTok"/>
-    <w:basedOn w:val="VerbatimChar"/>
-    <w:rPr>
-      <w:color w:val="06287e"/>
+    <w:rPr>
+      <w:color w:val="06287E"/>
     </w:rPr>
   </w:style>
   <w:style w:type="character" w:customStyle="1" w:styleId="VariableTok">
     <w:name w:val="VariableTok"/>
-    <w:basedOn w:val="VerbatimChar"/>
-    <w:rPr>
-      <w:color w:val="19177c"/>
+    <w:rPr>
+      <w:color w:val="19177C"/>
     </w:rPr>
   </w:style>
   <w:style w:type="character" w:customStyle="1" w:styleId="ControlFlowTok">
     <w:name w:val="ControlFlowTok"/>
-    <w:basedOn w:val="VerbatimChar"/>
-    <w:rPr>
+    <w:rPr>
+      <w:b/>
       <w:color w:val="007020"/>
-      <w:b/>
     </w:rPr>
   </w:style>
   <w:style w:type="character" w:customStyle="1" w:styleId="OperatorTok">
     <w:name w:val="OperatorTok"/>
-    <w:basedOn w:val="VerbatimChar"/>
     <w:rPr>
       <w:color w:val="666666"/>
     </w:rPr>
   </w:style>
   <w:style w:type="character" w:customStyle="1" w:styleId="BuiltInTok">
     <w:name w:val="BuiltInTok"/>
-    <w:basedOn w:val="VerbatimChar"/>
-    <w:rPr/>
   </w:style>
   <w:style w:type="character" w:customStyle="1" w:styleId="ExtensionTok">
     <w:name w:val="ExtensionTok"/>
-    <w:basedOn w:val="VerbatimChar"/>
-    <w:rPr/>
   </w:style>
   <w:style w:type="character" w:customStyle="1" w:styleId="PreprocessorTok">
     <w:name w:val="PreprocessorTok"/>
-    <w:basedOn w:val="VerbatimChar"/>
-    <w:rPr>
-      <w:color w:val="bc7a00"/>
+    <w:rPr>
+      <w:color w:val="BC7A00"/>
     </w:rPr>
   </w:style>
   <w:style w:type="character" w:customStyle="1" w:styleId="AttributeTok">
     <w:name w:val="AttributeTok"/>
-    <w:basedOn w:val="VerbatimChar"/>
-    <w:rPr>
-      <w:color w:val="7d9029"/>
+    <w:rPr>
+      <w:color w:val="7D9029"/>
     </w:rPr>
   </w:style>
   <w:style w:type="character" w:customStyle="1" w:styleId="RegionMarkerTok">
     <w:name w:val="RegionMarkerTok"/>
-    <w:basedOn w:val="VerbatimChar"/>
-    <w:rPr/>
   </w:style>
   <w:style w:type="character" w:customStyle="1" w:styleId="InformationTok">
     <w:name w:val="InformationTok"/>
-    <w:basedOn w:val="VerbatimChar"/>
-    <w:rPr>
-      <w:color w:val="60a0b0"/>
+    <w:rPr>
       <w:b/>
       <w:i/>
+      <w:color w:val="60A0B0"/>
     </w:rPr>
   </w:style>
   <w:style w:type="character" w:customStyle="1" w:styleId="WarningTok">
     <w:name w:val="WarningTok"/>
-    <w:basedOn w:val="VerbatimChar"/>
-    <w:rPr>
-      <w:color w:val="60a0b0"/>
+    <w:rPr>
       <w:b/>
       <w:i/>
+      <w:color w:val="60A0B0"/>
     </w:rPr>
   </w:style>
   <w:style w:type="character" w:customStyle="1" w:styleId="AlertTok">
     <w:name w:val="AlertTok"/>
-    <w:basedOn w:val="VerbatimChar"/>
-    <w:rPr>
-      <w:color w:val="ff0000"/>
+    <w:rPr>
       <w:b/>
+      <w:color w:val="FF0000"/>
     </w:rPr>
   </w:style>
   <w:style w:type="character" w:customStyle="1" w:styleId="ErrorTok">
     <w:name w:val="ErrorTok"/>
-    <w:basedOn w:val="VerbatimChar"/>
-    <w:rPr>
-      <w:color w:val="ff0000"/>
+    <w:rPr>
       <w:b/>
+      <w:color w:val="FF0000"/>
     </w:rPr>
   </w:style>
   <w:style w:type="character" w:customStyle="1" w:styleId="NormalTok">
     <w:name w:val="NormalTok"/>
-    <w:basedOn w:val="VerbatimChar"/>
-    <w:rPr/>
   </w:style>
 </w:styles>
 </file>

</xml_diff>

<commit_message>
Manuscript and figures: render finished ms draft and figure captions
</commit_message>
<xml_diff>
--- a/manuscript/figureCaptions.docx
+++ b/manuscript/figureCaptions.docx
@@ -93,7 +93,21 @@
         <w:t xml:space="preserve"> </w:t>
       </w:r>
       <w:r>
-        <w:t xml:space="preserve">(Gao and Gupta 2012)</w:t>
+        <w:t xml:space="preserve">(Gao and Gupta</w:t>
+      </w:r>
+      <w:r>
+        <w:t xml:space="preserve"> </w:t>
+      </w:r>
+      <w:hyperlink w:anchor="ref-Gao2012">
+        <w:r>
+          <w:rPr>
+            <w:rStyle w:val="Hyperlink"/>
+          </w:rPr>
+          <w:t xml:space="preserve">2012</w:t>
+        </w:r>
+      </w:hyperlink>
+      <w:r>
+        <w:t xml:space="preserve">)</w:t>
       </w:r>
       <w:r>
         <w:t xml:space="preserve">. The tree was built using RAxML</w:t>
@@ -102,7 +116,21 @@
         <w:t xml:space="preserve"> </w:t>
       </w:r>
       <w:r>
-        <w:t xml:space="preserve">(Stamatakis 2014)</w:t>
+        <w:t xml:space="preserve">(Stamatakis</w:t>
+      </w:r>
+      <w:r>
+        <w:t xml:space="preserve"> </w:t>
+      </w:r>
+      <w:hyperlink w:anchor="ref-Stamatakis2014">
+        <w:r>
+          <w:rPr>
+            <w:rStyle w:val="Hyperlink"/>
+          </w:rPr>
+          <w:t xml:space="preserve">2014</w:t>
+        </w:r>
+      </w:hyperlink>
+      <w:r>
+        <w:t xml:space="preserve">)</w:t>
       </w:r>
       <w:r>
         <w:t xml:space="preserve"> </w:t>
@@ -114,7 +142,21 @@
         <w:t xml:space="preserve"> </w:t>
       </w:r>
       <w:r>
-        <w:t xml:space="preserve">(Darling et al. 2014)</w:t>
+        <w:t xml:space="preserve">(Darling et al.</w:t>
+      </w:r>
+      <w:r>
+        <w:t xml:space="preserve"> </w:t>
+      </w:r>
+      <w:hyperlink w:anchor="ref-Darling2014">
+        <w:r>
+          <w:rPr>
+            <w:rStyle w:val="Hyperlink"/>
+          </w:rPr>
+          <w:t xml:space="preserve">2014</w:t>
+        </w:r>
+      </w:hyperlink>
+      <w:r>
+        <w:t xml:space="preserve">)</w:t>
       </w:r>
       <w:r>
         <w:t xml:space="preserve">. The order Actinomycetales forms the outgroup. In addition, Supplemental Figure S1 shows the position of the acI lineage relative to other orders within the class Actinobacteria.</w:t>
@@ -157,7 +199,21 @@
         <w:t xml:space="preserve"> </w:t>
       </w:r>
       <w:r>
-        <w:t xml:space="preserve">(Parks et al. 2015)</w:t>
+        <w:t xml:space="preserve">(Parks et al.</w:t>
+      </w:r>
+      <w:r>
+        <w:t xml:space="preserve"> </w:t>
+      </w:r>
+      <w:hyperlink w:anchor="ref-Parks2015">
+        <w:r>
+          <w:rPr>
+            <w:rStyle w:val="Hyperlink"/>
+          </w:rPr>
+          <w:t xml:space="preserve">2015</w:t>
+        </w:r>
+      </w:hyperlink>
+      <w:r>
+        <w:t xml:space="preserve">)</w:t>
       </w:r>
       <w:r>
         <w:t xml:space="preserve">. Error bars represent the 95% confidence estimated from 1000 iterations.</w:t>
@@ -288,7 +344,21 @@
         <w:t xml:space="preserve"> </w:t>
       </w:r>
       <w:r>
-        <w:t xml:space="preserve">(Li, Stoeckert, and Roos 2003)</w:t>
+        <w:t xml:space="preserve">(Li, Stoeckert, and Roos</w:t>
+      </w:r>
+      <w:r>
+        <w:t xml:space="preserve"> </w:t>
+      </w:r>
+      <w:hyperlink w:anchor="ref-Li2003">
+        <w:r>
+          <w:rPr>
+            <w:rStyle w:val="Hyperlink"/>
+          </w:rPr>
+          <w:t xml:space="preserve">2003</w:t>
+        </w:r>
+      </w:hyperlink>
+      <w:r>
+        <w:t xml:space="preserve">)</w:t>
       </w:r>
       <w:r>
         <w:t xml:space="preserve">. For each cluster, count all unique reads which map to any gene within that cluster using HTSeq</w:t>
@@ -297,7 +367,21 @@
         <w:t xml:space="preserve"> </w:t>
       </w:r>
       <w:r>
-        <w:t xml:space="preserve">(Anders, Pyl, and Huber 2014)</w:t>
+        <w:t xml:space="preserve">(Anders, Pyl, and Huber</w:t>
+      </w:r>
+      <w:r>
+        <w:t xml:space="preserve"> </w:t>
+      </w:r>
+      <w:hyperlink w:anchor="ref-Anders2014">
+        <w:r>
+          <w:rPr>
+            <w:rStyle w:val="Hyperlink"/>
+          </w:rPr>
+          <w:t xml:space="preserve">2014</w:t>
+        </w:r>
+      </w:hyperlink>
+      <w:r>
+        <w:t xml:space="preserve">)</w:t>
       </w:r>
       <w:r>
         <w:t xml:space="preserve"> </w:t>
@@ -309,7 +393,21 @@
         <w:t xml:space="preserve"> </w:t>
       </w:r>
       <w:r>
-        <w:t xml:space="preserve">(Mortazavi et al. 2008)</w:t>
+        <w:t xml:space="preserve">(Mortazavi et al.</w:t>
+      </w:r>
+      <w:r>
+        <w:t xml:space="preserve"> </w:t>
+      </w:r>
+      <w:hyperlink w:anchor="ref-Mortazavi2008">
+        <w:r>
+          <w:rPr>
+            <w:rStyle w:val="Hyperlink"/>
+          </w:rPr>
+          <w:t xml:space="preserve">2008</w:t>
+        </w:r>
+      </w:hyperlink>
+      <w:r>
+        <w:t xml:space="preserve">)</w:t>
       </w:r>
       <w:r>
         <w:t xml:space="preserve">.</w:t>
@@ -395,10 +493,10 @@
       <w:pPr>
         <w:pStyle w:val="Heading2"/>
       </w:pPr>
-      <w:bookmarkStart w:id="28" w:name="figure-6-figuresfig6-actractr-expression.pdf"/>
+      <w:bookmarkStart w:id="28" w:name="supplementary-figure-1-figuresfig1-treetree-full.pdf"/>
       <w:bookmarkEnd w:id="28"/>
       <w:r>
-        <w:t xml:space="preserve">Figure 6 (figures/fig6-actR/actR-expression.pdf)</w:t>
+        <w:t xml:space="preserve">Supplementary Figure 1 (figures/fig1-tree/tree-full.pdf)</w:t>
       </w:r>
     </w:p>
     <w:p>
@@ -414,7 +512,113 @@
         <w:pStyle w:val="BodyText"/>
       </w:pPr>
       <w:r>
-        <w:t xml:space="preserve">acI actinobacteria contain a retinal-based photosystem, comprising the opsin protein actinorhodopsin and the chromophore retinal.</w:t>
+        <w:t xml:space="preserve">Phylogenetic placement of the acI lineage, relative to other sequenced actinobacterial genomes in the class Actinobacteria</w:t>
+      </w:r>
+      <w:r>
+        <w:t xml:space="preserve"> </w:t>
+      </w:r>
+      <w:r>
+        <w:t xml:space="preserve">(Gao and Gupta</w:t>
+      </w:r>
+      <w:r>
+        <w:t xml:space="preserve"> </w:t>
+      </w:r>
+      <w:hyperlink w:anchor="ref-Gao2012">
+        <w:r>
+          <w:rPr>
+            <w:rStyle w:val="Hyperlink"/>
+          </w:rPr>
+          <w:t xml:space="preserve">2012</w:t>
+        </w:r>
+      </w:hyperlink>
+      <w:r>
+        <w:t xml:space="preserve">)</w:t>
+      </w:r>
+      <w:r>
+        <w:t xml:space="preserve">. The tree was built using RAxML</w:t>
+      </w:r>
+      <w:r>
+        <w:t xml:space="preserve"> </w:t>
+      </w:r>
+      <w:r>
+        <w:t xml:space="preserve">(Stamatakis</w:t>
+      </w:r>
+      <w:r>
+        <w:t xml:space="preserve"> </w:t>
+      </w:r>
+      <w:hyperlink w:anchor="ref-Stamatakis2014">
+        <w:r>
+          <w:rPr>
+            <w:rStyle w:val="Hyperlink"/>
+          </w:rPr>
+          <w:t xml:space="preserve">2014</w:t>
+        </w:r>
+      </w:hyperlink>
+      <w:r>
+        <w:t xml:space="preserve">)</w:t>
+      </w:r>
+      <w:r>
+        <w:t xml:space="preserve"> </w:t>
+      </w:r>
+      <w:r>
+        <w:t xml:space="preserve">from a concatenated alignment of single-copy marker genes</w:t>
+      </w:r>
+      <w:r>
+        <w:t xml:space="preserve"> </w:t>
+      </w:r>
+      <w:r>
+        <w:t xml:space="preserve">(Darling et al.</w:t>
+      </w:r>
+      <w:r>
+        <w:t xml:space="preserve"> </w:t>
+      </w:r>
+      <w:hyperlink w:anchor="ref-Darling2014">
+        <w:r>
+          <w:rPr>
+            <w:rStyle w:val="Hyperlink"/>
+          </w:rPr>
+          <w:t xml:space="preserve">2014</w:t>
+        </w:r>
+      </w:hyperlink>
+      <w:r>
+        <w:t xml:space="preserve">)</w:t>
+      </w:r>
+      <w:r>
+        <w:t xml:space="preserve">. The class Acidimicrobiia forms the outgroup.</w:t>
+      </w:r>
+    </w:p>
+    <w:p>
+      <w:pPr>
+        <w:pStyle w:val="BodyText"/>
+      </w:pPr>
+      <w:r>
+        <w:t xml:space="preserve"> </w:t>
+      </w:r>
+    </w:p>
+    <w:p>
+      <w:pPr>
+        <w:pStyle w:val="Heading2"/>
+      </w:pPr>
+      <w:bookmarkStart w:id="29" w:name="supplementary-figure-2-figuresfig3-workflowfigures2.pdf"/>
+      <w:bookmarkEnd w:id="29"/>
+      <w:r>
+        <w:t xml:space="preserve">Supplementary Figure 2 (figures/fig3-workflow/FigureS2.pdf)</w:t>
+      </w:r>
+    </w:p>
+    <w:p>
+      <w:pPr>
+        <w:pStyle w:val="FirstParagraph"/>
+      </w:pPr>
+      <w:r>
+        <w:t xml:space="preserve"> </w:t>
+      </w:r>
+    </w:p>
+    <w:p>
+      <w:pPr>
+        <w:pStyle w:val="BodyText"/>
+      </w:pPr>
+      <w:r>
+        <w:t xml:space="preserve">Converting an unannotated genome to a metabolic network graph, for a simplified genome containing only glycolysis.</w:t>
       </w:r>
       <w:r>
         <w:t xml:space="preserve"> </w:t>
@@ -429,19 +633,7 @@
         <w:t xml:space="preserve"> </w:t>
       </w:r>
       <w:r>
-        <w:t xml:space="preserve">Pathway for the biosynthesis of retinal from</w:t>
-      </w:r>
-      <w:r>
-        <w:t xml:space="preserve"> </w:t>
-      </w:r>
-      <w:r>
-        <w:rPr>
-          <w:i/>
-        </w:rPr>
-        <w:t xml:space="preserve">trans,trans</w:t>
-      </w:r>
-      <w:r>
-        <w:t xml:space="preserve">-farnesyl diphosphate.</w:t>
+        <w:t xml:space="preserve">Microbial contigs are annotated using KBase, and a metabolic network reconstruction is built from the annotations. The reconstruction provides links between protein-encoding genes in the genome and the enzymatic reactions catalyzed by those proteins. The reconstruction can be exported in a variety of formats, including a tabular format similar to the one shown here.</w:t>
       </w:r>
       <w:r>
         <w:t xml:space="preserve"> </w:t>
@@ -456,22 +648,60 @@
         <w:t xml:space="preserve"> </w:t>
       </w:r>
       <w:r>
-        <w:t xml:space="preserve">Relative expression of the genes for retinal and actinorhodopsin biosynthesis. The intensity of the color indicates the percentile average log2 RPKM of the encoding gene cluster. Note: The gene</w:t>
+        <w:t xml:space="preserve">The metabolic network reconstruction is converted to a hypergraph, in which metabolites are represented as nodes and reactions as hyperedges. In this representation, an edge can connect more than two nodes. For clarity, protons are not shown.</w:t>
       </w:r>
       <w:r>
         <w:t xml:space="preserve"> </w:t>
       </w:r>
       <w:r>
         <w:rPr>
-          <w:i/>
+          <w:b/>
         </w:rPr>
-        <w:t xml:space="preserve">blh</w:t>
-      </w:r>
-      <w:r>
-        <w:t xml:space="preserve"> </w:t>
-      </w:r>
-      <w:r>
-        <w:t xml:space="preserve">was not found in the acI-C metagenome-assembled genomes examined in this study.</w:t>
+        <w:t xml:space="preserve">(C)</w:t>
+      </w:r>
+      <w:r>
+        <w:t xml:space="preserve"> </w:t>
+      </w:r>
+      <w:r>
+        <w:t xml:space="preserve">The hypergraph is converted to a metabolic network graph, in which an edge can connect only two nodes. In this representation, a reaction is represented by a set of edges connecting all substrates to all products. The dotted line surrounds the currency metabolites.</w:t>
+      </w:r>
+      <w:r>
+        <w:t xml:space="preserve"> </w:t>
+      </w:r>
+      <w:r>
+        <w:rPr>
+          <w:b/>
+        </w:rPr>
+        <w:t xml:space="preserve">(D)</w:t>
+      </w:r>
+      <w:r>
+        <w:t xml:space="preserve"> </w:t>
+      </w:r>
+      <w:r>
+        <w:t xml:space="preserve">The metabolic network graph is then pruned, a process which removes all currency metabolites and any edges in which those metabolites participate. Representation of glycolysis after pruning. The images in (B) and (C) are modified from</w:t>
+      </w:r>
+      <w:r>
+        <w:t xml:space="preserve"> </w:t>
+      </w:r>
+      <w:r>
+        <w:t xml:space="preserve">(Ma and Zeng</w:t>
+      </w:r>
+      <w:r>
+        <w:t xml:space="preserve"> </w:t>
+      </w:r>
+      <w:hyperlink w:anchor="ref-Ma2003">
+        <w:r>
+          <w:rPr>
+            <w:rStyle w:val="Hyperlink"/>
+          </w:rPr>
+          <w:t xml:space="preserve">2003</w:t>
+        </w:r>
+      </w:hyperlink>
+      <w:r>
+        <w:t xml:space="preserve">)</w:t>
+      </w:r>
+      <w:r>
+        <w:t xml:space="preserve">.</w:t>
       </w:r>
     </w:p>
     <w:p>
@@ -486,10 +716,10 @@
       <w:pPr>
         <w:pStyle w:val="Heading2"/>
       </w:pPr>
-      <w:bookmarkStart w:id="29" w:name="supplementary-figure-1-figuresfig1-treetree-full.pdf"/>
-      <w:bookmarkEnd w:id="29"/>
-      <w:r>
-        <w:t xml:space="preserve">Supplementary Figure 1 (figures/fig1-tree/tree-full.pdf)</w:t>
+      <w:bookmarkStart w:id="30" w:name="supplementary-figure-3-figuresfig3-workflowfigures3.pdf"/>
+      <w:bookmarkEnd w:id="30"/>
+      <w:r>
+        <w:t xml:space="preserve">Supplementary Figure 3 (figures/fig3-workflow/FigureS3.pdf)</w:t>
       </w:r>
     </w:p>
     <w:p>
@@ -505,71 +735,7 @@
         <w:pStyle w:val="BodyText"/>
       </w:pPr>
       <w:r>
-        <w:t xml:space="preserve">Phylogenetic placement of the acI lineage, relative to other sequenced actinobacterial genomes in the class Actinobacteria</w:t>
-      </w:r>
-      <w:r>
-        <w:t xml:space="preserve"> </w:t>
-      </w:r>
-      <w:r>
-        <w:t xml:space="preserve">(Gao and Gupta 2012)</w:t>
-      </w:r>
-      <w:r>
-        <w:t xml:space="preserve">. The tree was built using RAxML</w:t>
-      </w:r>
-      <w:r>
-        <w:t xml:space="preserve"> </w:t>
-      </w:r>
-      <w:r>
-        <w:t xml:space="preserve">(Stamatakis 2014)</w:t>
-      </w:r>
-      <w:r>
-        <w:t xml:space="preserve"> </w:t>
-      </w:r>
-      <w:r>
-        <w:t xml:space="preserve">from a concatenated alignment of single-copy marker genes</w:t>
-      </w:r>
-      <w:r>
-        <w:t xml:space="preserve"> </w:t>
-      </w:r>
-      <w:r>
-        <w:t xml:space="preserve">(Darling et al. 2014)</w:t>
-      </w:r>
-      <w:r>
-        <w:t xml:space="preserve">. The class Acidimicrobiia forms the outgroup.</w:t>
-      </w:r>
-    </w:p>
-    <w:p>
-      <w:pPr>
-        <w:pStyle w:val="BodyText"/>
-      </w:pPr>
-      <w:r>
-        <w:t xml:space="preserve"> </w:t>
-      </w:r>
-    </w:p>
-    <w:p>
-      <w:pPr>
-        <w:pStyle w:val="Heading2"/>
-      </w:pPr>
-      <w:bookmarkStart w:id="30" w:name="supplementary-figure-2-figuresfig3-workflowfigures2.pdf"/>
-      <w:bookmarkEnd w:id="30"/>
-      <w:r>
-        <w:t xml:space="preserve">Supplementary Figure 2 (figures/fig3-workflow/FigureS2.pdf)</w:t>
-      </w:r>
-    </w:p>
-    <w:p>
-      <w:pPr>
-        <w:pStyle w:val="FirstParagraph"/>
-      </w:pPr>
-      <w:r>
-        <w:t xml:space="preserve"> </w:t>
-      </w:r>
-    </w:p>
-    <w:p>
-      <w:pPr>
-        <w:pStyle w:val="BodyText"/>
-      </w:pPr>
-      <w:r>
-        <w:t xml:space="preserve">Converting an unannotated genome to a metabolic network graph, for a simplified genome containing only glycolysis.</w:t>
+        <w:t xml:space="preserve">Identifying seed compounds in metabolic networks, using the same metabolic network as in Supplemental Figure S3.</w:t>
       </w:r>
       <w:r>
         <w:t xml:space="preserve"> </w:t>
@@ -584,7 +750,7 @@
         <w:t xml:space="preserve"> </w:t>
       </w:r>
       <w:r>
-        <w:t xml:space="preserve">Microbial contigs are annotated using KBase, and a metabolic network reconstruction is built from the annotations. The reconstruction provides links between protein-encoding genes in the genome and the enzymatic reactions catalyzed by those proteins. The reconstruction can be exported in a variety of formats, including a tabular format similar to the one shown here.</w:t>
+        <w:t xml:space="preserve">To identify seed compounds, the metabolic network graph is first decomposed into its strongly connected components (SCCs), sets of nodes such that each node in the set is reachable from every other node. Here, each set of circles nodes corresponds to a unique SCC.</w:t>
       </w:r>
       <w:r>
         <w:t xml:space="preserve"> </w:t>
@@ -599,7 +765,7 @@
         <w:t xml:space="preserve"> </w:t>
       </w:r>
       <w:r>
-        <w:t xml:space="preserve">The metabolic network reconstruction is converted to a hypergraph, in which metabolites are represented as nodes and reactions as hyperedges. In this representation, an edge can connect more than two nodes. For clarity, protons are not shown.</w:t>
+        <w:t xml:space="preserve">SCC decomposition enables seed sets to be identified from source components (components with no incoming edges) on the condensation of the original graph. In the condensation of the original graph shown here, each node corresponds to a unique SCC. This network has a single seed set, SCC_1, enclosed in a dotted circle.</w:t>
       </w:r>
       <w:r>
         <w:t xml:space="preserve"> </w:t>
@@ -614,31 +780,7 @@
         <w:t xml:space="preserve"> </w:t>
       </w:r>
       <w:r>
-        <w:t xml:space="preserve">The hypergraph is converted to a metabolic network graph, in which an edge can connect only two nodes. In this representation, a reaction is represented by a set of edges connecting all substrates to all products. The dotted line surrounds the currency metabolites.</w:t>
-      </w:r>
-      <w:r>
-        <w:t xml:space="preserve"> </w:t>
-      </w:r>
-      <w:r>
-        <w:rPr>
-          <w:b/>
-        </w:rPr>
-        <w:t xml:space="preserve">(D)</w:t>
-      </w:r>
-      <w:r>
-        <w:t xml:space="preserve"> </w:t>
-      </w:r>
-      <w:r>
-        <w:t xml:space="preserve">The metabolic network graph is then pruned, a process which removes all currency metabolites and any edges in which those metabolites participate. Representation of glycolysis after pruning. The images in (B) and (C) are modified from</w:t>
-      </w:r>
-      <w:r>
-        <w:t xml:space="preserve"> </w:t>
-      </w:r>
-      <w:r>
-        <w:t xml:space="preserve">(Ma and Zeng 2003)</w:t>
-      </w:r>
-      <w:r>
-        <w:t xml:space="preserve">.</w:t>
+        <w:t xml:space="preserve">Seed compounds can be found from the mapping between SCCs and their constituent metabolites. In this example, glucose is the sole seed compound. While this particular result is probably intuitive, real metabolic networks are considerably more complex.</w:t>
       </w:r>
     </w:p>
     <w:p>
@@ -653,10 +795,10 @@
       <w:pPr>
         <w:pStyle w:val="Heading2"/>
       </w:pPr>
-      <w:bookmarkStart w:id="31" w:name="supplementary-figure-3-figuresfig3-workflowfigures3.pdf"/>
+      <w:bookmarkStart w:id="31" w:name="supplementary-figure-4-figuresfig3-workflowfigures4.pdf"/>
       <w:bookmarkEnd w:id="31"/>
       <w:r>
-        <w:t xml:space="preserve">Supplementary Figure 3 (figures/fig3-workflow/FigureS3.pdf)</w:t>
+        <w:t xml:space="preserve">Supplementary Figure 4 (figures/fig3-workflow/FigureS4.pdf)</w:t>
       </w:r>
     </w:p>
     <w:p>
@@ -672,52 +814,7 @@
         <w:pStyle w:val="BodyText"/>
       </w:pPr>
       <w:r>
-        <w:t xml:space="preserve">Identifying seed compounds in metabolic networks, using the same metabolic network as in Supplemental Figure S3.</w:t>
-      </w:r>
-      <w:r>
-        <w:t xml:space="preserve"> </w:t>
-      </w:r>
-      <w:r>
-        <w:rPr>
-          <w:b/>
-        </w:rPr>
-        <w:t xml:space="preserve">(A)</w:t>
-      </w:r>
-      <w:r>
-        <w:t xml:space="preserve"> </w:t>
-      </w:r>
-      <w:r>
-        <w:t xml:space="preserve">To identify seed compounds, the metabolic network graph is first decomposed into its strongly connected components (SCCs), sets of nodes such that each node in the set is reachable from every other node. Here, each set of circles nodes corresponds to a unique SCC.</w:t>
-      </w:r>
-      <w:r>
-        <w:t xml:space="preserve"> </w:t>
-      </w:r>
-      <w:r>
-        <w:rPr>
-          <w:b/>
-        </w:rPr>
-        <w:t xml:space="preserve">(B)</w:t>
-      </w:r>
-      <w:r>
-        <w:t xml:space="preserve"> </w:t>
-      </w:r>
-      <w:r>
-        <w:t xml:space="preserve">SCC decomposition enables seed sets to be identified from source components (components with no incoming edges) on the condensation of the original graph. In the condensation of the original graph shown here, each node corresponds to a unique SCC. This network has a single seed set, SCC_1, enclosed in a dotted circle.</w:t>
-      </w:r>
-      <w:r>
-        <w:t xml:space="preserve"> </w:t>
-      </w:r>
-      <w:r>
-        <w:rPr>
-          <w:b/>
-        </w:rPr>
-        <w:t xml:space="preserve">(C)</w:t>
-      </w:r>
-      <w:r>
-        <w:t xml:space="preserve"> </w:t>
-      </w:r>
-      <w:r>
-        <w:t xml:space="preserve">Seed compounds can be found from the mapping between SCCs and their constituent metabolites. In this example, glucose is the sole seed compound. While this particular result is probably intuitive, real metabolic networks are considerably more complex.</w:t>
+        <w:t xml:space="preserve">Complete composite metabolic network graph for clade acI-C, showing disconnected components and the giant strongly connected components. Gray nodes and edges represent disconnected components which are dropped prior to computing the network’s seed sets. Red nodes represent those present in the giant strongly connected component which contains the majority of the metabolites in the network.</w:t>
       </w:r>
     </w:p>
     <w:p>
@@ -732,42 +829,8 @@
       <w:pPr>
         <w:pStyle w:val="Heading2"/>
       </w:pPr>
-      <w:bookmarkStart w:id="32" w:name="supplementary-figure-4-figuresfig3-workflowfigures4.pdf"/>
+      <w:bookmarkStart w:id="32" w:name="references"/>
       <w:bookmarkEnd w:id="32"/>
-      <w:r>
-        <w:t xml:space="preserve">Supplementary Figure 4 (figures/fig3-workflow/FigureS4.pdf)</w:t>
-      </w:r>
-    </w:p>
-    <w:p>
-      <w:pPr>
-        <w:pStyle w:val="FirstParagraph"/>
-      </w:pPr>
-      <w:r>
-        <w:t xml:space="preserve"> </w:t>
-      </w:r>
-    </w:p>
-    <w:p>
-      <w:pPr>
-        <w:pStyle w:val="BodyText"/>
-      </w:pPr>
-      <w:r>
-        <w:t xml:space="preserve">Complete composite metabolic network graph for clade acI-C, showing disconnected components and the giant strongly connected components. Gray nodes and edges represent disconnected components which are dropped prior to computing the network’s seed sets. Red nodes represent those present in the giant strongly connected component which contains the majority of the metabolites in the network.</w:t>
-      </w:r>
-    </w:p>
-    <w:p>
-      <w:pPr>
-        <w:pStyle w:val="BodyText"/>
-      </w:pPr>
-      <w:r>
-        <w:t xml:space="preserve"> </w:t>
-      </w:r>
-    </w:p>
-    <w:p>
-      <w:pPr>
-        <w:pStyle w:val="Heading2"/>
-      </w:pPr>
-      <w:bookmarkStart w:id="33" w:name="references"/>
-      <w:bookmarkEnd w:id="33"/>
       <w:r>
         <w:t xml:space="preserve">References</w:t>
       </w:r>
@@ -805,7 +868,7 @@
       <w:r>
         <w:t xml:space="preserve"> </w:t>
       </w:r>
-      <w:hyperlink r:id="rId34">
+      <w:hyperlink r:id="rId33">
         <w:r>
           <w:rPr>
             <w:rStyle w:val="Hyperlink"/>
@@ -842,7 +905,7 @@
       <w:r>
         <w:t xml:space="preserve"> </w:t>
       </w:r>
-      <w:hyperlink r:id="rId35">
+      <w:hyperlink r:id="rId34">
         <w:r>
           <w:rPr>
             <w:rStyle w:val="Hyperlink"/>
@@ -879,7 +942,7 @@
       <w:r>
         <w:t xml:space="preserve"> </w:t>
       </w:r>
-      <w:hyperlink r:id="rId36">
+      <w:hyperlink r:id="rId35">
         <w:r>
           <w:rPr>
             <w:rStyle w:val="Hyperlink"/>
@@ -916,7 +979,7 @@
       <w:r>
         <w:t xml:space="preserve"> </w:t>
       </w:r>
-      <w:hyperlink r:id="rId37">
+      <w:hyperlink r:id="rId36">
         <w:r>
           <w:rPr>
             <w:rStyle w:val="Hyperlink"/>
@@ -953,7 +1016,7 @@
       <w:r>
         <w:t xml:space="preserve"> </w:t>
       </w:r>
-      <w:hyperlink r:id="rId38">
+      <w:hyperlink r:id="rId37">
         <w:r>
           <w:rPr>
             <w:rStyle w:val="Hyperlink"/>
@@ -990,7 +1053,7 @@
       <w:r>
         <w:t xml:space="preserve"> </w:t>
       </w:r>
-      <w:hyperlink r:id="rId39">
+      <w:hyperlink r:id="rId38">
         <w:r>
           <w:rPr>
             <w:rStyle w:val="Hyperlink"/>
@@ -1027,7 +1090,7 @@
       <w:r>
         <w:t xml:space="preserve"> </w:t>
       </w:r>
-      <w:hyperlink r:id="rId40">
+      <w:hyperlink r:id="rId39">
         <w:r>
           <w:rPr>
             <w:rStyle w:val="Hyperlink"/>
@@ -1064,7 +1127,7 @@
       <w:r>
         <w:t xml:space="preserve"> </w:t>
       </w:r>
-      <w:hyperlink r:id="rId41">
+      <w:hyperlink r:id="rId40">
         <w:r>
           <w:rPr>
             <w:rStyle w:val="Hyperlink"/>
@@ -1499,7 +1562,7 @@
     </w:lvl>
   </w:abstractNum>
   <w:abstractNum w:abstractNumId="990">
-    <w:nsid w:val="75f10c20"/>
+    <w:nsid w:val="51b7c735"/>
     <w:multiLevelType w:val="multilevel"/>
     <w:lvl w:ilvl="0">
       <w:numFmt w:val="bullet"/>

</xml_diff>